<commit_message>
master: follow the instructions
</commit_message>
<xml_diff>
--- a/.source/Strona www - modyfikacje.docx
+++ b/.source/Strona www - modyfikacje.docx
@@ -1,6 +1,6 @@
 
 <file path=word/document.xml><?xml version="1.0" encoding="utf-8"?>
-<w:document xmlns:ve="http://schemas.openxmlformats.org/markup-compatibility/2006" xmlns:o="urn:schemas-microsoft-com:office:office" xmlns:r="http://schemas.openxmlformats.org/officeDocument/2006/relationships" xmlns:m="http://schemas.openxmlformats.org/officeDocument/2006/math" xmlns:v="urn:schemas-microsoft-com:vml" xmlns:wp="http://schemas.openxmlformats.org/drawingml/2006/wordprocessingDrawing" xmlns:w10="urn:schemas-microsoft-com:office:word" xmlns:w="http://schemas.openxmlformats.org/wordprocessingml/2006/main" xmlns:wne="http://schemas.microsoft.com/office/word/2006/wordml">
+<w:document xmlns:wpc="http://schemas.microsoft.com/office/word/2010/wordprocessingCanvas" xmlns:cx="http://schemas.microsoft.com/office/drawing/2014/chartex" xmlns:cx1="http://schemas.microsoft.com/office/drawing/2015/9/8/chartex" xmlns:cx2="http://schemas.microsoft.com/office/drawing/2015/10/21/chartex" xmlns:cx3="http://schemas.microsoft.com/office/drawing/2016/5/9/chartex" xmlns:cx4="http://schemas.microsoft.com/office/drawing/2016/5/10/chartex" xmlns:cx5="http://schemas.microsoft.com/office/drawing/2016/5/11/chartex" xmlns:cx6="http://schemas.microsoft.com/office/drawing/2016/5/12/chartex" xmlns:cx7="http://schemas.microsoft.com/office/drawing/2016/5/13/chartex" xmlns:cx8="http://schemas.microsoft.com/office/drawing/2016/5/14/chartex" xmlns:mc="http://schemas.openxmlformats.org/markup-compatibility/2006" xmlns:aink="http://schemas.microsoft.com/office/drawing/2016/ink" xmlns:am3d="http://schemas.microsoft.com/office/drawing/2017/model3d" xmlns:o="urn:schemas-microsoft-com:office:office" xmlns:r="http://schemas.openxmlformats.org/officeDocument/2006/relationships" xmlns:m="http://schemas.openxmlformats.org/officeDocument/2006/math" xmlns:v="urn:schemas-microsoft-com:vml" xmlns:wp14="http://schemas.microsoft.com/office/word/2010/wordprocessingDrawing" xmlns:wp="http://schemas.openxmlformats.org/drawingml/2006/wordprocessingDrawing" xmlns:w10="urn:schemas-microsoft-com:office:word" xmlns:w="http://schemas.openxmlformats.org/wordprocessingml/2006/main" xmlns:w14="http://schemas.microsoft.com/office/word/2010/wordml" xmlns:w15="http://schemas.microsoft.com/office/word/2012/wordml" xmlns:w16cex="http://schemas.microsoft.com/office/word/2018/wordml/cex" xmlns:w16cid="http://schemas.microsoft.com/office/word/2016/wordml/cid" xmlns:w16="http://schemas.microsoft.com/office/word/2018/wordml" xmlns:w16se="http://schemas.microsoft.com/office/word/2015/wordml/symex" xmlns:wpg="http://schemas.microsoft.com/office/word/2010/wordprocessingGroup" xmlns:wpi="http://schemas.microsoft.com/office/word/2010/wordprocessingInk" xmlns:wne="http://schemas.microsoft.com/office/word/2006/wordml" xmlns:wps="http://schemas.microsoft.com/office/word/2010/wordprocessingShape" mc:Ignorable="w14 w15 w16se w16cid w16 w16cex wp14">
   <w:body>
     <w:p>
       <w:pPr>
@@ -12,29 +12,23 @@
         <w:rPr>
           <w:b/>
         </w:rPr>
-        <w:t xml:space="preserve">Strona </w:t>
-      </w:r>
-      <w:proofErr w:type="spellStart"/>
-      <w:r>
-        <w:rPr>
-          <w:b/>
-        </w:rPr>
-        <w:t>www</w:t>
-      </w:r>
-      <w:proofErr w:type="spellEnd"/>
-      <w:r>
-        <w:rPr>
-          <w:b/>
-        </w:rPr>
-        <w:t xml:space="preserve"> - modyfikacje</w:t>
-      </w:r>
-    </w:p>
-    <w:p>
-      <w:pPr>
-        <w:rPr>
-          <w:b/>
-        </w:rPr>
-      </w:pPr>
+        <w:t>Strona www - modyfikacje</w:t>
+      </w:r>
+    </w:p>
+    <w:p>
+      <w:pPr>
+        <w:rPr>
+          <w:b/>
+          <w:color w:val="FF0000"/>
+        </w:rPr>
+      </w:pPr>
+      <w:r>
+        <w:rPr>
+          <w:b/>
+          <w:color w:val="FF0000"/>
+        </w:rPr>
+        <w:t>16-9-2020: skorygowałem (M.K.)</w:t>
+      </w:r>
     </w:p>
     <w:p>
       <w:pPr>
@@ -101,7 +95,15 @@
         <w:t xml:space="preserve"> PBSiM Przedsiębiorstwo Budownictwa Specjalistycznego i Melioracji Sp. z o.o.</w:t>
       </w:r>
       <w:r>
-        <w:t xml:space="preserve"> bez podkładu niebieskiego, ale z dopiskiem Sp. z o .o.</w:t>
+        <w:t xml:space="preserve"> bez podkładu niebieskiego, ale </w:t>
+      </w:r>
+      <w:r>
+        <w:rPr>
+          <w:b/>
+          <w:bCs/>
+          <w:color w:val="FF0000"/>
+        </w:rPr>
+        <w:t>z dopiskiem Sp. z o .o.</w:t>
       </w:r>
       <w:r>
         <w:t xml:space="preserve"> – kolor i wielkość czcionki taki aby była czytelna i widoczna.</w:t>
@@ -115,19 +117,29 @@
           <w:numId w:val="1"/>
         </w:numPr>
         <w:rPr>
+          <w:b/>
+          <w:bCs/>
+          <w:color w:val="FF0000"/>
           <w:sz w:val="18"/>
           <w:szCs w:val="18"/>
           <w:lang w:val="en-US"/>
         </w:rPr>
       </w:pPr>
       <w:r>
+        <w:rPr>
+          <w:b/>
+          <w:bCs/>
+          <w:color w:val="FF0000"/>
+        </w:rPr>
         <w:t xml:space="preserve">W miejsce obecnego: </w:t>
       </w:r>
       <w:proofErr w:type="spellStart"/>
       <w:r>
         <w:rPr>
           <w:rFonts w:ascii="Arial" w:hAnsi="Arial" w:cs="Arial"/>
-          <w:color w:val="222222"/>
+          <w:b/>
+          <w:bCs/>
+          <w:color w:val="FF0000"/>
           <w:sz w:val="18"/>
           <w:szCs w:val="18"/>
           <w:shd w:val="clear" w:color="auto" w:fill="F1F1F1"/>
@@ -138,7 +150,9 @@
       <w:r>
         <w:rPr>
           <w:rFonts w:ascii="Arial" w:hAnsi="Arial" w:cs="Arial"/>
-          <w:color w:val="222222"/>
+          <w:b/>
+          <w:bCs/>
+          <w:color w:val="FF0000"/>
           <w:sz w:val="18"/>
           <w:szCs w:val="18"/>
           <w:shd w:val="clear" w:color="auto" w:fill="F1F1F1"/>
@@ -149,7 +163,9 @@
       <w:r>
         <w:rPr>
           <w:rFonts w:ascii="Arial" w:hAnsi="Arial" w:cs="Arial"/>
-          <w:color w:val="222222"/>
+          <w:b/>
+          <w:bCs/>
+          <w:color w:val="FF0000"/>
           <w:sz w:val="18"/>
           <w:szCs w:val="18"/>
           <w:shd w:val="clear" w:color="auto" w:fill="F1F1F1"/>
@@ -160,7 +176,9 @@
       <w:r>
         <w:rPr>
           <w:rFonts w:ascii="Arial" w:hAnsi="Arial" w:cs="Arial"/>
-          <w:color w:val="222222"/>
+          <w:b/>
+          <w:bCs/>
+          <w:color w:val="FF0000"/>
           <w:sz w:val="18"/>
           <w:szCs w:val="18"/>
           <w:shd w:val="clear" w:color="auto" w:fill="F1F1F1"/>
@@ -171,7 +189,9 @@
       <w:r>
         <w:rPr>
           <w:rFonts w:ascii="Arial" w:hAnsi="Arial" w:cs="Arial"/>
-          <w:color w:val="222222"/>
+          <w:b/>
+          <w:bCs/>
+          <w:color w:val="FF0000"/>
           <w:sz w:val="18"/>
           <w:szCs w:val="18"/>
           <w:shd w:val="clear" w:color="auto" w:fill="F1F1F1"/>
@@ -182,7 +202,9 @@
       <w:r>
         <w:rPr>
           <w:rFonts w:ascii="Arial" w:hAnsi="Arial" w:cs="Arial"/>
-          <w:color w:val="222222"/>
+          <w:b/>
+          <w:bCs/>
+          <w:color w:val="FF0000"/>
           <w:sz w:val="18"/>
           <w:szCs w:val="18"/>
           <w:shd w:val="clear" w:color="auto" w:fill="F1F1F1"/>
@@ -193,7 +215,9 @@
       <w:r>
         <w:rPr>
           <w:rFonts w:ascii="Arial" w:hAnsi="Arial" w:cs="Arial"/>
-          <w:color w:val="222222"/>
+          <w:b/>
+          <w:bCs/>
+          <w:color w:val="FF0000"/>
           <w:sz w:val="18"/>
           <w:szCs w:val="18"/>
           <w:shd w:val="clear" w:color="auto" w:fill="F1F1F1"/>
@@ -204,7 +228,9 @@
       <w:r>
         <w:rPr>
           <w:rFonts w:ascii="Arial" w:hAnsi="Arial" w:cs="Arial"/>
-          <w:color w:val="222222"/>
+          <w:b/>
+          <w:bCs/>
+          <w:color w:val="FF0000"/>
           <w:sz w:val="18"/>
           <w:szCs w:val="18"/>
           <w:shd w:val="clear" w:color="auto" w:fill="F1F1F1"/>
@@ -215,7 +241,9 @@
       <w:r>
         <w:rPr>
           <w:rFonts w:ascii="Arial" w:hAnsi="Arial" w:cs="Arial"/>
-          <w:color w:val="222222"/>
+          <w:b/>
+          <w:bCs/>
+          <w:color w:val="FF0000"/>
           <w:sz w:val="18"/>
           <w:szCs w:val="18"/>
           <w:shd w:val="clear" w:color="auto" w:fill="F1F1F1"/>
@@ -226,7 +254,9 @@
       <w:r>
         <w:rPr>
           <w:rFonts w:ascii="Arial" w:hAnsi="Arial" w:cs="Arial"/>
-          <w:color w:val="222222"/>
+          <w:b/>
+          <w:bCs/>
+          <w:color w:val="FF0000"/>
           <w:sz w:val="18"/>
           <w:szCs w:val="18"/>
           <w:shd w:val="clear" w:color="auto" w:fill="F1F1F1"/>
@@ -237,7 +267,9 @@
       <w:r>
         <w:rPr>
           <w:rFonts w:ascii="Arial" w:hAnsi="Arial" w:cs="Arial"/>
-          <w:color w:val="222222"/>
+          <w:b/>
+          <w:bCs/>
+          <w:color w:val="FF0000"/>
           <w:sz w:val="18"/>
           <w:szCs w:val="18"/>
           <w:shd w:val="clear" w:color="auto" w:fill="F1F1F1"/>
@@ -248,7 +280,9 @@
       <w:r>
         <w:rPr>
           <w:rFonts w:ascii="Arial" w:hAnsi="Arial" w:cs="Arial"/>
-          <w:color w:val="222222"/>
+          <w:b/>
+          <w:bCs/>
+          <w:color w:val="FF0000"/>
           <w:sz w:val="18"/>
           <w:szCs w:val="18"/>
           <w:shd w:val="clear" w:color="auto" w:fill="F1F1F1"/>
@@ -259,7 +293,9 @@
       <w:r>
         <w:rPr>
           <w:rFonts w:ascii="Arial" w:hAnsi="Arial" w:cs="Arial"/>
-          <w:color w:val="222222"/>
+          <w:b/>
+          <w:bCs/>
+          <w:color w:val="FF0000"/>
           <w:sz w:val="18"/>
           <w:szCs w:val="18"/>
           <w:shd w:val="clear" w:color="auto" w:fill="F1F1F1"/>
@@ -270,7 +306,9 @@
       <w:r>
         <w:rPr>
           <w:rFonts w:ascii="Arial" w:hAnsi="Arial" w:cs="Arial"/>
-          <w:color w:val="222222"/>
+          <w:b/>
+          <w:bCs/>
+          <w:color w:val="FF0000"/>
           <w:sz w:val="18"/>
           <w:szCs w:val="18"/>
           <w:shd w:val="clear" w:color="auto" w:fill="F1F1F1"/>
@@ -281,7 +319,9 @@
       <w:r>
         <w:rPr>
           <w:rFonts w:ascii="Arial" w:hAnsi="Arial" w:cs="Arial"/>
-          <w:color w:val="222222"/>
+          <w:b/>
+          <w:bCs/>
+          <w:color w:val="FF0000"/>
           <w:sz w:val="18"/>
           <w:szCs w:val="18"/>
           <w:shd w:val="clear" w:color="auto" w:fill="F1F1F1"/>
@@ -292,7 +332,9 @@
       <w:r>
         <w:rPr>
           <w:rFonts w:ascii="Arial" w:hAnsi="Arial" w:cs="Arial"/>
-          <w:color w:val="222222"/>
+          <w:b/>
+          <w:bCs/>
+          <w:color w:val="FF0000"/>
           <w:sz w:val="18"/>
           <w:szCs w:val="18"/>
           <w:shd w:val="clear" w:color="auto" w:fill="F1F1F1"/>
@@ -303,7 +345,9 @@
       <w:r>
         <w:rPr>
           <w:rFonts w:ascii="Arial" w:hAnsi="Arial" w:cs="Arial"/>
-          <w:color w:val="222222"/>
+          <w:b/>
+          <w:bCs/>
+          <w:color w:val="FF0000"/>
           <w:sz w:val="18"/>
           <w:szCs w:val="18"/>
           <w:shd w:val="clear" w:color="auto" w:fill="F1F1F1"/>
@@ -314,7 +358,9 @@
       <w:r>
         <w:rPr>
           <w:rFonts w:ascii="Arial" w:hAnsi="Arial" w:cs="Arial"/>
-          <w:color w:val="222222"/>
+          <w:b/>
+          <w:bCs/>
+          <w:color w:val="FF0000"/>
           <w:sz w:val="18"/>
           <w:szCs w:val="18"/>
           <w:shd w:val="clear" w:color="auto" w:fill="F1F1F1"/>
@@ -325,7 +371,9 @@
       <w:r>
         <w:rPr>
           <w:rFonts w:ascii="Arial" w:hAnsi="Arial" w:cs="Arial"/>
-          <w:color w:val="222222"/>
+          <w:b/>
+          <w:bCs/>
+          <w:color w:val="FF0000"/>
           <w:sz w:val="18"/>
           <w:szCs w:val="18"/>
           <w:shd w:val="clear" w:color="auto" w:fill="F1F1F1"/>
@@ -336,7 +384,9 @@
       <w:r>
         <w:rPr>
           <w:rFonts w:ascii="Arial" w:hAnsi="Arial" w:cs="Arial"/>
-          <w:color w:val="222222"/>
+          <w:b/>
+          <w:bCs/>
+          <w:color w:val="FF0000"/>
           <w:sz w:val="18"/>
           <w:szCs w:val="18"/>
           <w:shd w:val="clear" w:color="auto" w:fill="F1F1F1"/>
@@ -347,7 +397,9 @@
       <w:r>
         <w:rPr>
           <w:rFonts w:ascii="Arial" w:hAnsi="Arial" w:cs="Arial"/>
-          <w:color w:val="222222"/>
+          <w:b/>
+          <w:bCs/>
+          <w:color w:val="FF0000"/>
           <w:sz w:val="18"/>
           <w:szCs w:val="18"/>
           <w:shd w:val="clear" w:color="auto" w:fill="F1F1F1"/>
@@ -358,7 +410,9 @@
       <w:r>
         <w:rPr>
           <w:rFonts w:ascii="Arial" w:hAnsi="Arial" w:cs="Arial"/>
-          <w:color w:val="222222"/>
+          <w:b/>
+          <w:bCs/>
+          <w:color w:val="FF0000"/>
           <w:sz w:val="18"/>
           <w:szCs w:val="18"/>
           <w:shd w:val="clear" w:color="auto" w:fill="F1F1F1"/>
@@ -369,7 +423,9 @@
       <w:r>
         <w:rPr>
           <w:rFonts w:ascii="Arial" w:hAnsi="Arial" w:cs="Arial"/>
-          <w:color w:val="222222"/>
+          <w:b/>
+          <w:bCs/>
+          <w:color w:val="FF0000"/>
           <w:sz w:val="18"/>
           <w:szCs w:val="18"/>
           <w:shd w:val="clear" w:color="auto" w:fill="F1F1F1"/>
@@ -380,7 +436,9 @@
       <w:r>
         <w:rPr>
           <w:rFonts w:ascii="Arial" w:hAnsi="Arial" w:cs="Arial"/>
-          <w:color w:val="222222"/>
+          <w:b/>
+          <w:bCs/>
+          <w:color w:val="FF0000"/>
           <w:sz w:val="18"/>
           <w:szCs w:val="18"/>
           <w:shd w:val="clear" w:color="auto" w:fill="F1F1F1"/>
@@ -391,7 +449,9 @@
       <w:r>
         <w:rPr>
           <w:rFonts w:ascii="Arial" w:hAnsi="Arial" w:cs="Arial"/>
-          <w:color w:val="222222"/>
+          <w:b/>
+          <w:bCs/>
+          <w:color w:val="FF0000"/>
           <w:sz w:val="18"/>
           <w:szCs w:val="18"/>
           <w:shd w:val="clear" w:color="auto" w:fill="F1F1F1"/>
@@ -402,7 +462,9 @@
       <w:r>
         <w:rPr>
           <w:rFonts w:ascii="Arial" w:hAnsi="Arial" w:cs="Arial"/>
-          <w:color w:val="222222"/>
+          <w:b/>
+          <w:bCs/>
+          <w:color w:val="FF0000"/>
           <w:sz w:val="18"/>
           <w:szCs w:val="18"/>
           <w:shd w:val="clear" w:color="auto" w:fill="F1F1F1"/>
@@ -413,7 +475,9 @@
       <w:r>
         <w:rPr>
           <w:rFonts w:ascii="Arial" w:hAnsi="Arial" w:cs="Arial"/>
-          <w:color w:val="222222"/>
+          <w:b/>
+          <w:bCs/>
+          <w:color w:val="FF0000"/>
           <w:sz w:val="18"/>
           <w:szCs w:val="18"/>
           <w:shd w:val="clear" w:color="auto" w:fill="F1F1F1"/>
@@ -424,7 +488,9 @@
       <w:r>
         <w:rPr>
           <w:rFonts w:ascii="Arial" w:hAnsi="Arial" w:cs="Arial"/>
-          <w:color w:val="222222"/>
+          <w:b/>
+          <w:bCs/>
+          <w:color w:val="FF0000"/>
           <w:sz w:val="18"/>
           <w:szCs w:val="18"/>
           <w:shd w:val="clear" w:color="auto" w:fill="F1F1F1"/>
@@ -435,7 +501,9 @@
       <w:r>
         <w:rPr>
           <w:rFonts w:ascii="Arial" w:hAnsi="Arial" w:cs="Arial"/>
-          <w:color w:val="222222"/>
+          <w:b/>
+          <w:bCs/>
+          <w:color w:val="FF0000"/>
           <w:sz w:val="18"/>
           <w:szCs w:val="18"/>
           <w:shd w:val="clear" w:color="auto" w:fill="F1F1F1"/>
@@ -446,7 +514,9 @@
       <w:r>
         <w:rPr>
           <w:rFonts w:ascii="Arial" w:hAnsi="Arial" w:cs="Arial"/>
-          <w:color w:val="222222"/>
+          <w:b/>
+          <w:bCs/>
+          <w:color w:val="FF0000"/>
           <w:sz w:val="18"/>
           <w:szCs w:val="18"/>
           <w:shd w:val="clear" w:color="auto" w:fill="F1F1F1"/>
@@ -457,7 +527,9 @@
       <w:r>
         <w:rPr>
           <w:rFonts w:ascii="Arial" w:hAnsi="Arial" w:cs="Arial"/>
-          <w:color w:val="222222"/>
+          <w:b/>
+          <w:bCs/>
+          <w:color w:val="FF0000"/>
           <w:sz w:val="18"/>
           <w:szCs w:val="18"/>
           <w:shd w:val="clear" w:color="auto" w:fill="F1F1F1"/>
@@ -468,7 +540,9 @@
       <w:r>
         <w:rPr>
           <w:rFonts w:ascii="Arial" w:hAnsi="Arial" w:cs="Arial"/>
-          <w:color w:val="222222"/>
+          <w:b/>
+          <w:bCs/>
+          <w:color w:val="FF0000"/>
           <w:sz w:val="18"/>
           <w:szCs w:val="18"/>
           <w:shd w:val="clear" w:color="auto" w:fill="F1F1F1"/>
@@ -479,7 +553,9 @@
       <w:r>
         <w:rPr>
           <w:rFonts w:ascii="Arial" w:hAnsi="Arial" w:cs="Arial"/>
-          <w:color w:val="222222"/>
+          <w:b/>
+          <w:bCs/>
+          <w:color w:val="FF0000"/>
           <w:sz w:val="18"/>
           <w:szCs w:val="18"/>
           <w:shd w:val="clear" w:color="auto" w:fill="F1F1F1"/>
@@ -490,7 +566,9 @@
       <w:r>
         <w:rPr>
           <w:rFonts w:ascii="Arial" w:hAnsi="Arial" w:cs="Arial"/>
-          <w:color w:val="222222"/>
+          <w:b/>
+          <w:bCs/>
+          <w:color w:val="FF0000"/>
           <w:sz w:val="18"/>
           <w:szCs w:val="18"/>
           <w:shd w:val="clear" w:color="auto" w:fill="F1F1F1"/>
@@ -501,7 +579,9 @@
       <w:r>
         <w:rPr>
           <w:rFonts w:ascii="Arial" w:hAnsi="Arial" w:cs="Arial"/>
-          <w:color w:val="222222"/>
+          <w:b/>
+          <w:bCs/>
+          <w:color w:val="FF0000"/>
           <w:sz w:val="18"/>
           <w:szCs w:val="18"/>
           <w:shd w:val="clear" w:color="auto" w:fill="F1F1F1"/>
@@ -513,7 +593,9 @@
       <w:r>
         <w:rPr>
           <w:rFonts w:ascii="Arial" w:hAnsi="Arial" w:cs="Arial"/>
-          <w:color w:val="222222"/>
+          <w:b/>
+          <w:bCs/>
+          <w:color w:val="FF0000"/>
           <w:sz w:val="18"/>
           <w:szCs w:val="18"/>
           <w:shd w:val="clear" w:color="auto" w:fill="F1F1F1"/>
@@ -525,7 +607,9 @@
       <w:r>
         <w:rPr>
           <w:rFonts w:ascii="Arial" w:hAnsi="Arial" w:cs="Arial"/>
-          <w:color w:val="222222"/>
+          <w:b/>
+          <w:bCs/>
+          <w:color w:val="FF0000"/>
           <w:sz w:val="18"/>
           <w:szCs w:val="18"/>
           <w:shd w:val="clear" w:color="auto" w:fill="F1F1F1"/>
@@ -537,7 +621,9 @@
       <w:r>
         <w:rPr>
           <w:rFonts w:ascii="Arial" w:hAnsi="Arial" w:cs="Arial"/>
-          <w:color w:val="222222"/>
+          <w:b/>
+          <w:bCs/>
+          <w:color w:val="FF0000"/>
           <w:sz w:val="18"/>
           <w:szCs w:val="18"/>
           <w:shd w:val="clear" w:color="auto" w:fill="F1F1F1"/>
@@ -549,7 +635,9 @@
       <w:r>
         <w:rPr>
           <w:rFonts w:ascii="Arial" w:hAnsi="Arial" w:cs="Arial"/>
-          <w:color w:val="222222"/>
+          <w:b/>
+          <w:bCs/>
+          <w:color w:val="FF0000"/>
           <w:sz w:val="18"/>
           <w:szCs w:val="18"/>
           <w:shd w:val="clear" w:color="auto" w:fill="F1F1F1"/>
@@ -561,7 +649,9 @@
       <w:r>
         <w:rPr>
           <w:rFonts w:ascii="Arial" w:hAnsi="Arial" w:cs="Arial"/>
-          <w:color w:val="222222"/>
+          <w:b/>
+          <w:bCs/>
+          <w:color w:val="FF0000"/>
           <w:sz w:val="18"/>
           <w:szCs w:val="18"/>
           <w:shd w:val="clear" w:color="auto" w:fill="F1F1F1"/>
@@ -573,7 +663,9 @@
       <w:r>
         <w:rPr>
           <w:rFonts w:ascii="Arial" w:hAnsi="Arial" w:cs="Arial"/>
-          <w:color w:val="222222"/>
+          <w:b/>
+          <w:bCs/>
+          <w:color w:val="FF0000"/>
           <w:sz w:val="18"/>
           <w:szCs w:val="18"/>
           <w:shd w:val="clear" w:color="auto" w:fill="F1F1F1"/>
@@ -585,7 +677,9 @@
       <w:r>
         <w:rPr>
           <w:rFonts w:ascii="Arial" w:hAnsi="Arial" w:cs="Arial"/>
-          <w:color w:val="222222"/>
+          <w:b/>
+          <w:bCs/>
+          <w:color w:val="FF0000"/>
           <w:sz w:val="18"/>
           <w:szCs w:val="18"/>
           <w:shd w:val="clear" w:color="auto" w:fill="F1F1F1"/>
@@ -597,7 +691,9 @@
       <w:r>
         <w:rPr>
           <w:rFonts w:ascii="Arial" w:hAnsi="Arial" w:cs="Arial"/>
-          <w:color w:val="222222"/>
+          <w:b/>
+          <w:bCs/>
+          <w:color w:val="FF0000"/>
           <w:sz w:val="18"/>
           <w:szCs w:val="18"/>
           <w:shd w:val="clear" w:color="auto" w:fill="F1F1F1"/>
@@ -609,31 +705,65 @@
       <w:r>
         <w:rPr>
           <w:rFonts w:ascii="Arial" w:hAnsi="Arial" w:cs="Arial"/>
-          <w:color w:val="222222"/>
+          <w:b/>
+          <w:bCs/>
+          <w:color w:val="FF0000"/>
           <w:sz w:val="18"/>
           <w:szCs w:val="18"/>
           <w:shd w:val="clear" w:color="auto" w:fill="F1F1F1"/>
           <w:lang w:val="en-US"/>
         </w:rPr>
+        <w:t xml:space="preserve"> rerum </w:t>
+      </w:r>
+      <w:proofErr w:type="spellStart"/>
+      <w:r>
+        <w:rPr>
+          <w:rFonts w:ascii="Arial" w:hAnsi="Arial" w:cs="Arial"/>
+          <w:b/>
+          <w:bCs/>
+          <w:color w:val="FF0000"/>
+          <w:sz w:val="18"/>
+          <w:szCs w:val="18"/>
+          <w:shd w:val="clear" w:color="auto" w:fill="F1F1F1"/>
+          <w:lang w:val="en-US"/>
+        </w:rPr>
+        <w:t>distinctio</w:t>
+      </w:r>
+      <w:proofErr w:type="spellEnd"/>
+      <w:r>
+        <w:rPr>
+          <w:rFonts w:ascii="Arial" w:hAnsi="Arial" w:cs="Arial"/>
+          <w:b/>
+          <w:bCs/>
+          <w:color w:val="FF0000"/>
+          <w:sz w:val="18"/>
+          <w:szCs w:val="18"/>
+          <w:shd w:val="clear" w:color="auto" w:fill="F1F1F1"/>
+          <w:lang w:val="en-US"/>
+        </w:rPr>
         <w:t xml:space="preserve"> </w:t>
       </w:r>
       <w:proofErr w:type="spellStart"/>
       <w:r>
         <w:rPr>
           <w:rFonts w:ascii="Arial" w:hAnsi="Arial" w:cs="Arial"/>
-          <w:color w:val="222222"/>
+          <w:b/>
+          <w:bCs/>
+          <w:color w:val="FF0000"/>
           <w:sz w:val="18"/>
           <w:szCs w:val="18"/>
           <w:shd w:val="clear" w:color="auto" w:fill="F1F1F1"/>
           <w:lang w:val="en-US"/>
         </w:rPr>
-        <w:t>rerum</w:t>
-      </w:r>
-      <w:proofErr w:type="spellEnd"/>
-      <w:r>
-        <w:rPr>
-          <w:rFonts w:ascii="Arial" w:hAnsi="Arial" w:cs="Arial"/>
-          <w:color w:val="222222"/>
+        <w:t>mollitia</w:t>
+      </w:r>
+      <w:proofErr w:type="spellEnd"/>
+      <w:r>
+        <w:rPr>
+          <w:rFonts w:ascii="Arial" w:hAnsi="Arial" w:cs="Arial"/>
+          <w:b/>
+          <w:bCs/>
+          <w:color w:val="FF0000"/>
           <w:sz w:val="18"/>
           <w:szCs w:val="18"/>
           <w:shd w:val="clear" w:color="auto" w:fill="F1F1F1"/>
@@ -645,19 +775,23 @@
       <w:r>
         <w:rPr>
           <w:rFonts w:ascii="Arial" w:hAnsi="Arial" w:cs="Arial"/>
-          <w:color w:val="222222"/>
+          <w:b/>
+          <w:bCs/>
+          <w:color w:val="FF0000"/>
           <w:sz w:val="18"/>
           <w:szCs w:val="18"/>
           <w:shd w:val="clear" w:color="auto" w:fill="F1F1F1"/>
           <w:lang w:val="en-US"/>
         </w:rPr>
-        <w:t>distinctio</w:t>
-      </w:r>
-      <w:proofErr w:type="spellEnd"/>
-      <w:r>
-        <w:rPr>
-          <w:rFonts w:ascii="Arial" w:hAnsi="Arial" w:cs="Arial"/>
-          <w:color w:val="222222"/>
+        <w:t>eveniet</w:t>
+      </w:r>
+      <w:proofErr w:type="spellEnd"/>
+      <w:r>
+        <w:rPr>
+          <w:rFonts w:ascii="Arial" w:hAnsi="Arial" w:cs="Arial"/>
+          <w:b/>
+          <w:bCs/>
+          <w:color w:val="FF0000"/>
           <w:sz w:val="18"/>
           <w:szCs w:val="18"/>
           <w:shd w:val="clear" w:color="auto" w:fill="F1F1F1"/>
@@ -669,84 +803,47 @@
       <w:r>
         <w:rPr>
           <w:rFonts w:ascii="Arial" w:hAnsi="Arial" w:cs="Arial"/>
-          <w:color w:val="222222"/>
+          <w:b/>
+          <w:bCs/>
+          <w:color w:val="FF0000"/>
           <w:sz w:val="18"/>
           <w:szCs w:val="18"/>
           <w:shd w:val="clear" w:color="auto" w:fill="F1F1F1"/>
           <w:lang w:val="en-US"/>
         </w:rPr>
-        <w:t>mollitia</w:t>
-      </w:r>
-      <w:proofErr w:type="spellEnd"/>
-      <w:r>
-        <w:rPr>
-          <w:rFonts w:ascii="Arial" w:hAnsi="Arial" w:cs="Arial"/>
-          <w:color w:val="222222"/>
+        <w:t>architecto</w:t>
+      </w:r>
+      <w:proofErr w:type="spellEnd"/>
+      <w:r>
+        <w:rPr>
+          <w:rFonts w:ascii="Arial" w:hAnsi="Arial" w:cs="Arial"/>
+          <w:b/>
+          <w:bCs/>
+          <w:color w:val="FF0000"/>
           <w:sz w:val="18"/>
           <w:szCs w:val="18"/>
           <w:shd w:val="clear" w:color="auto" w:fill="F1F1F1"/>
           <w:lang w:val="en-US"/>
         </w:rPr>
-        <w:t xml:space="preserve"> </w:t>
-      </w:r>
-      <w:proofErr w:type="spellStart"/>
-      <w:r>
-        <w:rPr>
-          <w:rFonts w:ascii="Arial" w:hAnsi="Arial" w:cs="Arial"/>
-          <w:color w:val="222222"/>
-          <w:sz w:val="18"/>
-          <w:szCs w:val="18"/>
-          <w:shd w:val="clear" w:color="auto" w:fill="F1F1F1"/>
-          <w:lang w:val="en-US"/>
-        </w:rPr>
-        <w:t>eveniet</w:t>
-      </w:r>
-      <w:proofErr w:type="spellEnd"/>
-      <w:r>
-        <w:rPr>
-          <w:rFonts w:ascii="Arial" w:hAnsi="Arial" w:cs="Arial"/>
-          <w:color w:val="222222"/>
-          <w:sz w:val="18"/>
-          <w:szCs w:val="18"/>
-          <w:shd w:val="clear" w:color="auto" w:fill="F1F1F1"/>
-          <w:lang w:val="en-US"/>
-        </w:rPr>
-        <w:t xml:space="preserve"> </w:t>
-      </w:r>
-      <w:proofErr w:type="spellStart"/>
-      <w:r>
-        <w:rPr>
-          <w:rFonts w:ascii="Arial" w:hAnsi="Arial" w:cs="Arial"/>
-          <w:color w:val="222222"/>
-          <w:sz w:val="18"/>
-          <w:szCs w:val="18"/>
-          <w:shd w:val="clear" w:color="auto" w:fill="F1F1F1"/>
-          <w:lang w:val="en-US"/>
-        </w:rPr>
-        <w:t>architecto</w:t>
-      </w:r>
-      <w:proofErr w:type="spellEnd"/>
-      <w:r>
-        <w:rPr>
-          <w:rFonts w:ascii="Arial" w:hAnsi="Arial" w:cs="Arial"/>
-          <w:color w:val="222222"/>
-          <w:sz w:val="18"/>
-          <w:szCs w:val="18"/>
-          <w:shd w:val="clear" w:color="auto" w:fill="F1F1F1"/>
-          <w:lang w:val="en-US"/>
-        </w:rPr>
         <w:t>?</w:t>
       </w:r>
     </w:p>
     <w:p>
       <w:pPr>
         <w:pStyle w:val="Akapitzlist"/>
-      </w:pPr>
-      <w:r>
-        <w:t>Wpisujemy:</w:t>
-      </w:r>
-      <w:r>
-        <w:t xml:space="preserve"> ODPOWIEDZIALNY I BEZPIECZNY PARTNER</w:t>
+        <w:rPr>
+          <w:b/>
+          <w:bCs/>
+          <w:color w:val="FF0000"/>
+        </w:rPr>
+      </w:pPr>
+      <w:r>
+        <w:rPr>
+          <w:b/>
+          <w:bCs/>
+          <w:color w:val="FF0000"/>
+        </w:rPr>
+        <w:t>Wpisujemy: ODPOWIEDZIALNY I BEZPIECZNY PARTNER</w:t>
       </w:r>
     </w:p>
     <w:p>
@@ -819,12 +916,24 @@
       <w:r>
         <w:rPr>
           <w:rFonts w:ascii="Arial" w:hAnsi="Arial" w:cs="Arial"/>
+          <w:b/>
+          <w:bCs/>
+          <w:color w:val="FF0000"/>
+          <w:sz w:val="25"/>
+          <w:szCs w:val="25"/>
+          <w:shd w:val="clear" w:color="auto" w:fill="F1F1F1"/>
+        </w:rPr>
+        <w:t>Posiadane kompetencje pozwalają nam uczestniczyć w realizacji wielu istotnych projektów w skali regionu pełniąc rolę Generalnego Wykonawcy, bądź podwykonawcy. PBSiM to odpowiedzialny i bezpieczny partner w realizacji projektów inwestycyjnych</w:t>
+      </w:r>
+      <w:r>
+        <w:rPr>
+          <w:rFonts w:ascii="Arial" w:hAnsi="Arial" w:cs="Arial"/>
           <w:color w:val="000000"/>
           <w:sz w:val="25"/>
           <w:szCs w:val="25"/>
           <w:shd w:val="clear" w:color="auto" w:fill="F1F1F1"/>
         </w:rPr>
-        <w:t>Posiadane kompetencje pozwalają nam uczestniczyć w realizacji wielu istotnych projektów w skali regionu pełniąc rolę Generalnego Wykonawcy, bądź podwykonawcy. PBSiM to odpowiedzialny i bezpieczny partner w realizacji projektów inwestycyjnych.</w:t>
+        <w:t>.</w:t>
       </w:r>
     </w:p>
     <w:p/>
@@ -888,7 +997,20 @@
         <w:rPr>
           <w:b/>
         </w:rPr>
-        <w:t>:  Zakres naszych usług obejmuje:</w:t>
+        <w:t xml:space="preserve">:  </w:t>
+      </w:r>
+      <w:r>
+        <w:rPr>
+          <w:b/>
+          <w:color w:val="FF0000"/>
+        </w:rPr>
+        <w:t>Zakres naszych usług obejmuje</w:t>
+      </w:r>
+      <w:r>
+        <w:rPr>
+          <w:b/>
+        </w:rPr>
+        <w:t>:</w:t>
       </w:r>
     </w:p>
     <w:p>
@@ -911,12 +1033,36 @@
       </w:r>
     </w:p>
     <w:p>
-      <w:r>
+      <w:pPr>
+        <w:rPr>
+          <w:b/>
+          <w:bCs/>
+          <w:color w:val="FF0000"/>
+        </w:rPr>
+      </w:pPr>
+      <w:r>
+        <w:rPr>
+          <w:b/>
+          <w:bCs/>
+          <w:color w:val="FF0000"/>
+        </w:rPr>
         <w:t>Łączna powierzchnia pomieszczeń biurowych: 1008 m. kw.</w:t>
       </w:r>
     </w:p>
     <w:p>
-      <w:r>
+      <w:pPr>
+        <w:rPr>
+          <w:b/>
+          <w:bCs/>
+          <w:color w:val="FF0000"/>
+        </w:rPr>
+      </w:pPr>
+      <w:r>
+        <w:rPr>
+          <w:b/>
+          <w:bCs/>
+          <w:color w:val="FF0000"/>
+        </w:rPr>
         <w:t>Łączna powierzchnia pomieszczeń produkcyjno – magazynowych: 1691,4 m. kw.</w:t>
       </w:r>
     </w:p>
@@ -995,12 +1141,36 @@
       </w:r>
     </w:p>
     <w:p>
-      <w:r>
+      <w:pPr>
+        <w:rPr>
+          <w:b/>
+          <w:bCs/>
+          <w:color w:val="FF0000"/>
+        </w:rPr>
+      </w:pPr>
+      <w:r>
+        <w:rPr>
+          <w:b/>
+          <w:bCs/>
+          <w:color w:val="FF0000"/>
+        </w:rPr>
         <w:t>Usuwamy istniejący tekst i zastępujemy go:</w:t>
       </w:r>
     </w:p>
     <w:p>
-      <w:r>
+      <w:pPr>
+        <w:rPr>
+          <w:b/>
+          <w:bCs/>
+          <w:color w:val="FF0000"/>
+        </w:rPr>
+      </w:pPr>
+      <w:r>
+        <w:rPr>
+          <w:b/>
+          <w:bCs/>
+          <w:color w:val="FF0000"/>
+        </w:rPr>
         <w:t>W trakcie redagowania.</w:t>
       </w:r>
     </w:p>
@@ -1018,38 +1188,64 @@
       </w:r>
     </w:p>
     <w:p>
-      <w:r>
+      <w:pPr>
+        <w:rPr>
+          <w:b/>
+          <w:bCs/>
+          <w:color w:val="FF0000"/>
+        </w:rPr>
+      </w:pPr>
+      <w:r>
+        <w:rPr>
+          <w:b/>
+          <w:bCs/>
+          <w:color w:val="FF0000"/>
+        </w:rPr>
         <w:t>Usuwamy - godziny otwarcia</w:t>
       </w:r>
     </w:p>
     <w:p>
-      <w:r>
+      <w:pPr>
+        <w:rPr>
+          <w:b/>
+          <w:bCs/>
+          <w:color w:val="FF0000"/>
+        </w:rPr>
+      </w:pPr>
+      <w:r>
+        <w:rPr>
+          <w:b/>
+          <w:bCs/>
+          <w:color w:val="FF0000"/>
+        </w:rPr>
         <w:t>Przy numerze telefonu dodajemy +48…..</w:t>
       </w:r>
     </w:p>
     <w:p>
       <w:r>
-        <w:t xml:space="preserve">W tej zakładce jak i w stopce we wszystkich zmiany jak wyżej plus </w:t>
-      </w:r>
-      <w:proofErr w:type="spellStart"/>
-      <w:r>
-        <w:t>dodaejmy</w:t>
-      </w:r>
-      <w:proofErr w:type="spellEnd"/>
-      <w:r>
-        <w:t xml:space="preserve"> </w:t>
-      </w:r>
-      <w:proofErr w:type="spellStart"/>
-      <w:r>
-        <w:t>info</w:t>
-      </w:r>
-      <w:proofErr w:type="spellEnd"/>
-      <w:r>
-        <w:t xml:space="preserve"> o :</w:t>
-      </w:r>
-    </w:p>
-    <w:p>
-      <w:r>
+        <w:t>W tej zakładce jak i w stopce we wszystkich zmiany jak wyżej plus doda</w:t>
+      </w:r>
+      <w:r>
+        <w:t>j</w:t>
+      </w:r>
+      <w:r>
+        <w:t>emy info o :</w:t>
+      </w:r>
+    </w:p>
+    <w:p>
+      <w:pPr>
+        <w:rPr>
+          <w:b/>
+          <w:bCs/>
+          <w:color w:val="FF0000"/>
+        </w:rPr>
+      </w:pPr>
+      <w:r>
+        <w:rPr>
+          <w:b/>
+          <w:bCs/>
+          <w:color w:val="FF0000"/>
+        </w:rPr>
         <w:t>Kapitał zakładowy: 221 000 zł</w:t>
       </w:r>
     </w:p>
@@ -1062,7 +1258,7 @@
           <w:left w:w="0" w:type="dxa"/>
           <w:right w:w="0" w:type="dxa"/>
         </w:tblCellMar>
-        <w:tblLook w:val="04A0"/>
+        <w:tblLook w:val="04A0" w:firstRow="1" w:lastRow="0" w:firstColumn="1" w:lastColumn="0" w:noHBand="0" w:noVBand="1"/>
       </w:tblPr>
       <w:tblGrid>
         <w:gridCol w:w="1818"/>
@@ -1090,7 +1286,9 @@
               <w:spacing w:before="100" w:beforeAutospacing="1" w:after="100" w:afterAutospacing="1"/>
               <w:rPr>
                 <w:rFonts w:ascii="Verdana" w:hAnsi="Verdana"/>
-                <w:color w:val="000000"/>
+                <w:b/>
+                <w:bCs/>
+                <w:color w:val="FF0000"/>
                 <w:sz w:val="13"/>
                 <w:szCs w:val="13"/>
               </w:rPr>
@@ -1098,7 +1296,9 @@
             <w:r>
               <w:rPr>
                 <w:rFonts w:ascii="Verdana" w:hAnsi="Verdana"/>
-                <w:color w:val="000000"/>
+                <w:b/>
+                <w:bCs/>
+                <w:color w:val="FF0000"/>
                 <w:sz w:val="13"/>
                 <w:szCs w:val="13"/>
               </w:rPr>
@@ -1124,7 +1324,9 @@
               <w:spacing w:before="100" w:beforeAutospacing="1" w:after="100" w:afterAutospacing="1"/>
               <w:rPr>
                 <w:rFonts w:ascii="Verdana" w:hAnsi="Verdana"/>
-                <w:color w:val="000000"/>
+                <w:b/>
+                <w:bCs/>
+                <w:color w:val="FF0000"/>
                 <w:sz w:val="13"/>
                 <w:szCs w:val="13"/>
               </w:rPr>
@@ -1132,7 +1334,9 @@
             <w:r>
               <w:rPr>
                 <w:rFonts w:ascii="Verdana" w:hAnsi="Verdana"/>
-                <w:color w:val="000000"/>
+                <w:b/>
+                <w:bCs/>
+                <w:color w:val="FF0000"/>
                 <w:sz w:val="13"/>
                 <w:szCs w:val="13"/>
               </w:rPr>
@@ -1163,7 +1367,9 @@
               <w:spacing w:before="100" w:beforeAutospacing="1" w:after="100" w:afterAutospacing="1"/>
               <w:rPr>
                 <w:rFonts w:ascii="Verdana" w:hAnsi="Verdana"/>
-                <w:color w:val="000000"/>
+                <w:b/>
+                <w:bCs/>
+                <w:color w:val="FF0000"/>
                 <w:sz w:val="13"/>
                 <w:szCs w:val="13"/>
               </w:rPr>
@@ -1171,7 +1377,9 @@
             <w:r>
               <w:rPr>
                 <w:rFonts w:ascii="Verdana" w:hAnsi="Verdana"/>
-                <w:color w:val="000000"/>
+                <w:b/>
+                <w:bCs/>
+                <w:color w:val="FF0000"/>
                 <w:sz w:val="13"/>
                 <w:szCs w:val="13"/>
               </w:rPr>
@@ -1197,7 +1405,9 @@
               <w:spacing w:before="100" w:beforeAutospacing="1" w:after="100" w:afterAutospacing="1"/>
               <w:rPr>
                 <w:rFonts w:ascii="Verdana" w:hAnsi="Verdana"/>
-                <w:color w:val="000000"/>
+                <w:b/>
+                <w:bCs/>
+                <w:color w:val="FF0000"/>
                 <w:sz w:val="13"/>
                 <w:szCs w:val="13"/>
               </w:rPr>
@@ -1205,7 +1415,9 @@
             <w:r>
               <w:rPr>
                 <w:rFonts w:ascii="Verdana" w:hAnsi="Verdana"/>
-                <w:color w:val="000000"/>
+                <w:b/>
+                <w:bCs/>
+                <w:color w:val="FF0000"/>
                 <w:sz w:val="13"/>
                 <w:szCs w:val="13"/>
               </w:rPr>
@@ -1236,7 +1448,9 @@
               <w:spacing w:before="100" w:beforeAutospacing="1" w:after="100" w:afterAutospacing="1"/>
               <w:rPr>
                 <w:rFonts w:ascii="Verdana" w:hAnsi="Verdana"/>
-                <w:color w:val="000000"/>
+                <w:b/>
+                <w:bCs/>
+                <w:color w:val="FF0000"/>
                 <w:sz w:val="13"/>
                 <w:szCs w:val="13"/>
               </w:rPr>
@@ -1244,7 +1458,9 @@
             <w:r>
               <w:rPr>
                 <w:rFonts w:ascii="Verdana" w:hAnsi="Verdana"/>
-                <w:color w:val="000000"/>
+                <w:b/>
+                <w:bCs/>
+                <w:color w:val="FF0000"/>
                 <w:sz w:val="13"/>
                 <w:szCs w:val="13"/>
               </w:rPr>
@@ -1270,7 +1486,9 @@
               <w:spacing w:before="100" w:beforeAutospacing="1" w:after="100" w:afterAutospacing="1"/>
               <w:rPr>
                 <w:rFonts w:ascii="Verdana" w:hAnsi="Verdana"/>
-                <w:color w:val="000000"/>
+                <w:b/>
+                <w:bCs/>
+                <w:color w:val="FF0000"/>
                 <w:sz w:val="13"/>
                 <w:szCs w:val="13"/>
               </w:rPr>
@@ -1278,7 +1496,9 @@
             <w:r>
               <w:rPr>
                 <w:rFonts w:ascii="Verdana" w:hAnsi="Verdana"/>
-                <w:color w:val="000000"/>
+                <w:b/>
+                <w:bCs/>
+                <w:color w:val="FF0000"/>
                 <w:sz w:val="13"/>
                 <w:szCs w:val="13"/>
               </w:rPr>
@@ -1300,8 +1520,8 @@
 </file>
 
 <file path=word/numbering.xml><?xml version="1.0" encoding="utf-8"?>
-<w:numbering xmlns:ve="http://schemas.openxmlformats.org/markup-compatibility/2006" xmlns:o="urn:schemas-microsoft-com:office:office" xmlns:r="http://schemas.openxmlformats.org/officeDocument/2006/relationships" xmlns:m="http://schemas.openxmlformats.org/officeDocument/2006/math" xmlns:v="urn:schemas-microsoft-com:vml" xmlns:wp="http://schemas.openxmlformats.org/drawingml/2006/wordprocessingDrawing" xmlns:w10="urn:schemas-microsoft-com:office:word" xmlns:w="http://schemas.openxmlformats.org/wordprocessingml/2006/main" xmlns:wne="http://schemas.microsoft.com/office/word/2006/wordml">
-  <w:abstractNum w:abstractNumId="0">
+<w:numbering xmlns:wpc="http://schemas.microsoft.com/office/word/2010/wordprocessingCanvas" xmlns:cx="http://schemas.microsoft.com/office/drawing/2014/chartex" xmlns:cx1="http://schemas.microsoft.com/office/drawing/2015/9/8/chartex" xmlns:cx2="http://schemas.microsoft.com/office/drawing/2015/10/21/chartex" xmlns:cx3="http://schemas.microsoft.com/office/drawing/2016/5/9/chartex" xmlns:cx4="http://schemas.microsoft.com/office/drawing/2016/5/10/chartex" xmlns:cx5="http://schemas.microsoft.com/office/drawing/2016/5/11/chartex" xmlns:cx6="http://schemas.microsoft.com/office/drawing/2016/5/12/chartex" xmlns:cx7="http://schemas.microsoft.com/office/drawing/2016/5/13/chartex" xmlns:cx8="http://schemas.microsoft.com/office/drawing/2016/5/14/chartex" xmlns:mc="http://schemas.openxmlformats.org/markup-compatibility/2006" xmlns:aink="http://schemas.microsoft.com/office/drawing/2016/ink" xmlns:am3d="http://schemas.microsoft.com/office/drawing/2017/model3d" xmlns:o="urn:schemas-microsoft-com:office:office" xmlns:r="http://schemas.openxmlformats.org/officeDocument/2006/relationships" xmlns:m="http://schemas.openxmlformats.org/officeDocument/2006/math" xmlns:v="urn:schemas-microsoft-com:vml" xmlns:wp14="http://schemas.microsoft.com/office/word/2010/wordprocessingDrawing" xmlns:wp="http://schemas.openxmlformats.org/drawingml/2006/wordprocessingDrawing" xmlns:w10="urn:schemas-microsoft-com:office:word" xmlns:w="http://schemas.openxmlformats.org/wordprocessingml/2006/main" xmlns:w14="http://schemas.microsoft.com/office/word/2010/wordml" xmlns:w15="http://schemas.microsoft.com/office/word/2012/wordml" xmlns:w16cex="http://schemas.microsoft.com/office/word/2018/wordml/cex" xmlns:w16cid="http://schemas.microsoft.com/office/word/2016/wordml/cid" xmlns:w16="http://schemas.microsoft.com/office/word/2018/wordml" xmlns:w16se="http://schemas.microsoft.com/office/word/2015/wordml/symex" xmlns:wpg="http://schemas.microsoft.com/office/word/2010/wordprocessingGroup" xmlns:wpi="http://schemas.microsoft.com/office/word/2010/wordprocessingInk" xmlns:wne="http://schemas.microsoft.com/office/word/2006/wordml" xmlns:wps="http://schemas.microsoft.com/office/word/2010/wordprocessingShape" mc:Ignorable="w14 w15 w16se w16cid w16 w16cex wp14">
+  <w:abstractNum w:abstractNumId="0" w15:restartNumberingAfterBreak="0">
     <w:nsid w:val="67A43A21"/>
     <w:multiLevelType w:val="hybridMultilevel"/>
     <w:tmpl w:val="3DD68CDA"/>
@@ -1397,7 +1617,7 @@
 </file>
 
 <file path=word/styles.xml><?xml version="1.0" encoding="utf-8"?>
-<w:styles xmlns:r="http://schemas.openxmlformats.org/officeDocument/2006/relationships" xmlns:w="http://schemas.openxmlformats.org/wordprocessingml/2006/main">
+<w:styles xmlns:mc="http://schemas.openxmlformats.org/markup-compatibility/2006" xmlns:r="http://schemas.openxmlformats.org/officeDocument/2006/relationships" xmlns:w="http://schemas.openxmlformats.org/wordprocessingml/2006/main" xmlns:w14="http://schemas.microsoft.com/office/word/2010/wordml" xmlns:w15="http://schemas.microsoft.com/office/word/2012/wordml" xmlns:w16cex="http://schemas.microsoft.com/office/word/2018/wordml/cex" xmlns:w16cid="http://schemas.microsoft.com/office/word/2016/wordml/cid" xmlns:w16="http://schemas.microsoft.com/office/word/2018/wordml" xmlns:w16se="http://schemas.microsoft.com/office/word/2015/wordml/symex" mc:Ignorable="w14 w15 w16se w16cid w16 w16cex">
   <w:docDefaults>
     <w:rPrDefault>
       <w:rPr>
@@ -1413,144 +1633,383 @@
       </w:pPr>
     </w:pPrDefault>
   </w:docDefaults>
-  <w:latentStyles w:defLockedState="0" w:defUIPriority="99" w:defSemiHidden="1" w:defUnhideWhenUsed="1" w:defQFormat="0" w:count="267">
-    <w:lsdException w:name="Normal" w:semiHidden="0" w:uiPriority="0" w:unhideWhenUsed="0" w:qFormat="1"/>
-    <w:lsdException w:name="heading 1" w:semiHidden="0" w:uiPriority="9" w:unhideWhenUsed="0" w:qFormat="1"/>
-    <w:lsdException w:name="heading 2" w:uiPriority="9" w:qFormat="1"/>
-    <w:lsdException w:name="heading 3" w:uiPriority="9" w:qFormat="1"/>
-    <w:lsdException w:name="heading 4" w:uiPriority="9" w:qFormat="1"/>
-    <w:lsdException w:name="heading 5" w:uiPriority="9" w:qFormat="1"/>
-    <w:lsdException w:name="heading 6" w:uiPriority="9" w:qFormat="1"/>
-    <w:lsdException w:name="heading 7" w:uiPriority="9" w:qFormat="1"/>
-    <w:lsdException w:name="heading 8" w:uiPriority="9" w:qFormat="1"/>
-    <w:lsdException w:name="heading 9" w:uiPriority="9" w:qFormat="1"/>
-    <w:lsdException w:name="toc 1" w:uiPriority="39"/>
-    <w:lsdException w:name="toc 2" w:uiPriority="39"/>
-    <w:lsdException w:name="toc 3" w:uiPriority="39"/>
-    <w:lsdException w:name="toc 4" w:uiPriority="39"/>
-    <w:lsdException w:name="toc 5" w:uiPriority="39"/>
-    <w:lsdException w:name="toc 6" w:uiPriority="39"/>
-    <w:lsdException w:name="toc 7" w:uiPriority="39"/>
-    <w:lsdException w:name="toc 8" w:uiPriority="39"/>
-    <w:lsdException w:name="toc 9" w:uiPriority="39"/>
-    <w:lsdException w:name="caption" w:uiPriority="35" w:qFormat="1"/>
-    <w:lsdException w:name="Title" w:semiHidden="0" w:uiPriority="10" w:unhideWhenUsed="0" w:qFormat="1"/>
-    <w:lsdException w:name="Default Paragraph Font" w:uiPriority="1"/>
-    <w:lsdException w:name="Subtitle" w:semiHidden="0" w:uiPriority="11" w:unhideWhenUsed="0" w:qFormat="1"/>
-    <w:lsdException w:name="Strong" w:semiHidden="0" w:uiPriority="22" w:unhideWhenUsed="0" w:qFormat="1"/>
-    <w:lsdException w:name="Emphasis" w:semiHidden="0" w:uiPriority="20" w:unhideWhenUsed="0" w:qFormat="1"/>
-    <w:lsdException w:name="Table Grid" w:semiHidden="0" w:uiPriority="59" w:unhideWhenUsed="0"/>
-    <w:lsdException w:name="Placeholder Text" w:unhideWhenUsed="0"/>
-    <w:lsdException w:name="No Spacing" w:semiHidden="0" w:uiPriority="1" w:unhideWhenUsed="0" w:qFormat="1"/>
-    <w:lsdException w:name="Light Shading" w:semiHidden="0" w:uiPriority="60" w:unhideWhenUsed="0"/>
-    <w:lsdException w:name="Light List" w:semiHidden="0" w:uiPriority="61" w:unhideWhenUsed="0"/>
-    <w:lsdException w:name="Light Grid" w:semiHidden="0" w:uiPriority="62" w:unhideWhenUsed="0"/>
-    <w:lsdException w:name="Medium Shading 1" w:semiHidden="0" w:uiPriority="63" w:unhideWhenUsed="0"/>
-    <w:lsdException w:name="Medium Shading 2" w:semiHidden="0" w:uiPriority="64" w:unhideWhenUsed="0"/>
-    <w:lsdException w:name="Medium List 1" w:semiHidden="0" w:uiPriority="65" w:unhideWhenUsed="0"/>
-    <w:lsdException w:name="Medium List 2" w:semiHidden="0" w:uiPriority="66" w:unhideWhenUsed="0"/>
-    <w:lsdException w:name="Medium Grid 1" w:semiHidden="0" w:uiPriority="67" w:unhideWhenUsed="0"/>
-    <w:lsdException w:name="Medium Grid 2" w:semiHidden="0" w:uiPriority="68" w:unhideWhenUsed="0"/>
-    <w:lsdException w:name="Medium Grid 3" w:semiHidden="0" w:uiPriority="69" w:unhideWhenUsed="0"/>
-    <w:lsdException w:name="Dark List" w:semiHidden="0" w:uiPriority="70" w:unhideWhenUsed="0"/>
-    <w:lsdException w:name="Colorful Shading" w:semiHidden="0" w:uiPriority="71" w:unhideWhenUsed="0"/>
-    <w:lsdException w:name="Colorful List" w:semiHidden="0" w:uiPriority="72" w:unhideWhenUsed="0"/>
-    <w:lsdException w:name="Colorful Grid" w:semiHidden="0" w:uiPriority="73" w:unhideWhenUsed="0"/>
-    <w:lsdException w:name="Light Shading Accent 1" w:semiHidden="0" w:uiPriority="60" w:unhideWhenUsed="0"/>
-    <w:lsdException w:name="Light List Accent 1" w:semiHidden="0" w:uiPriority="61" w:unhideWhenUsed="0"/>
-    <w:lsdException w:name="Light Grid Accent 1" w:semiHidden="0" w:uiPriority="62" w:unhideWhenUsed="0"/>
-    <w:lsdException w:name="Medium Shading 1 Accent 1" w:semiHidden="0" w:uiPriority="63" w:unhideWhenUsed="0"/>
-    <w:lsdException w:name="Medium Shading 2 Accent 1" w:semiHidden="0" w:uiPriority="64" w:unhideWhenUsed="0"/>
-    <w:lsdException w:name="Medium List 1 Accent 1" w:semiHidden="0" w:uiPriority="65" w:unhideWhenUsed="0"/>
-    <w:lsdException w:name="Revision" w:unhideWhenUsed="0"/>
-    <w:lsdException w:name="List Paragraph" w:semiHidden="0" w:uiPriority="34" w:unhideWhenUsed="0" w:qFormat="1"/>
-    <w:lsdException w:name="Quote" w:semiHidden="0" w:uiPriority="29" w:unhideWhenUsed="0" w:qFormat="1"/>
-    <w:lsdException w:name="Intense Quote" w:semiHidden="0" w:uiPriority="30" w:unhideWhenUsed="0" w:qFormat="1"/>
-    <w:lsdException w:name="Medium List 2 Accent 1" w:semiHidden="0" w:uiPriority="66" w:unhideWhenUsed="0"/>
-    <w:lsdException w:name="Medium Grid 1 Accent 1" w:semiHidden="0" w:uiPriority="67" w:unhideWhenUsed="0"/>
-    <w:lsdException w:name="Medium Grid 2 Accent 1" w:semiHidden="0" w:uiPriority="68" w:unhideWhenUsed="0"/>
-    <w:lsdException w:name="Medium Grid 3 Accent 1" w:semiHidden="0" w:uiPriority="69" w:unhideWhenUsed="0"/>
-    <w:lsdException w:name="Dark List Accent 1" w:semiHidden="0" w:uiPriority="70" w:unhideWhenUsed="0"/>
-    <w:lsdException w:name="Colorful Shading Accent 1" w:semiHidden="0" w:uiPriority="71" w:unhideWhenUsed="0"/>
-    <w:lsdException w:name="Colorful List Accent 1" w:semiHidden="0" w:uiPriority="72" w:unhideWhenUsed="0"/>
-    <w:lsdException w:name="Colorful Grid Accent 1" w:semiHidden="0" w:uiPriority="73" w:unhideWhenUsed="0"/>
-    <w:lsdException w:name="Light Shading Accent 2" w:semiHidden="0" w:uiPriority="60" w:unhideWhenUsed="0"/>
-    <w:lsdException w:name="Light List Accent 2" w:semiHidden="0" w:uiPriority="61" w:unhideWhenUsed="0"/>
-    <w:lsdException w:name="Light Grid Accent 2" w:semiHidden="0" w:uiPriority="62" w:unhideWhenUsed="0"/>
-    <w:lsdException w:name="Medium Shading 1 Accent 2" w:semiHidden="0" w:uiPriority="63" w:unhideWhenUsed="0"/>
-    <w:lsdException w:name="Medium Shading 2 Accent 2" w:semiHidden="0" w:uiPriority="64" w:unhideWhenUsed="0"/>
-    <w:lsdException w:name="Medium List 1 Accent 2" w:semiHidden="0" w:uiPriority="65" w:unhideWhenUsed="0"/>
-    <w:lsdException w:name="Medium List 2 Accent 2" w:semiHidden="0" w:uiPriority="66" w:unhideWhenUsed="0"/>
-    <w:lsdException w:name="Medium Grid 1 Accent 2" w:semiHidden="0" w:uiPriority="67" w:unhideWhenUsed="0"/>
-    <w:lsdException w:name="Medium Grid 2 Accent 2" w:semiHidden="0" w:uiPriority="68" w:unhideWhenUsed="0"/>
-    <w:lsdException w:name="Medium Grid 3 Accent 2" w:semiHidden="0" w:uiPriority="69" w:unhideWhenUsed="0"/>
-    <w:lsdException w:name="Dark List Accent 2" w:semiHidden="0" w:uiPriority="70" w:unhideWhenUsed="0"/>
-    <w:lsdException w:name="Colorful Shading Accent 2" w:semiHidden="0" w:uiPriority="71" w:unhideWhenUsed="0"/>
-    <w:lsdException w:name="Colorful List Accent 2" w:semiHidden="0" w:uiPriority="72" w:unhideWhenUsed="0"/>
-    <w:lsdException w:name="Colorful Grid Accent 2" w:semiHidden="0" w:uiPriority="73" w:unhideWhenUsed="0"/>
-    <w:lsdException w:name="Light Shading Accent 3" w:semiHidden="0" w:uiPriority="60" w:unhideWhenUsed="0"/>
-    <w:lsdException w:name="Light List Accent 3" w:semiHidden="0" w:uiPriority="61" w:unhideWhenUsed="0"/>
-    <w:lsdException w:name="Light Grid Accent 3" w:semiHidden="0" w:uiPriority="62" w:unhideWhenUsed="0"/>
-    <w:lsdException w:name="Medium Shading 1 Accent 3" w:semiHidden="0" w:uiPriority="63" w:unhideWhenUsed="0"/>
-    <w:lsdException w:name="Medium Shading 2 Accent 3" w:semiHidden="0" w:uiPriority="64" w:unhideWhenUsed="0"/>
-    <w:lsdException w:name="Medium List 1 Accent 3" w:semiHidden="0" w:uiPriority="65" w:unhideWhenUsed="0"/>
-    <w:lsdException w:name="Medium List 2 Accent 3" w:semiHidden="0" w:uiPriority="66" w:unhideWhenUsed="0"/>
-    <w:lsdException w:name="Medium Grid 1 Accent 3" w:semiHidden="0" w:uiPriority="67" w:unhideWhenUsed="0"/>
-    <w:lsdException w:name="Medium Grid 2 Accent 3" w:semiHidden="0" w:uiPriority="68" w:unhideWhenUsed="0"/>
-    <w:lsdException w:name="Medium Grid 3 Accent 3" w:semiHidden="0" w:uiPriority="69" w:unhideWhenUsed="0"/>
-    <w:lsdException w:name="Dark List Accent 3" w:semiHidden="0" w:uiPriority="70" w:unhideWhenUsed="0"/>
-    <w:lsdException w:name="Colorful Shading Accent 3" w:semiHidden="0" w:uiPriority="71" w:unhideWhenUsed="0"/>
-    <w:lsdException w:name="Colorful List Accent 3" w:semiHidden="0" w:uiPriority="72" w:unhideWhenUsed="0"/>
-    <w:lsdException w:name="Colorful Grid Accent 3" w:semiHidden="0" w:uiPriority="73" w:unhideWhenUsed="0"/>
-    <w:lsdException w:name="Light Shading Accent 4" w:semiHidden="0" w:uiPriority="60" w:unhideWhenUsed="0"/>
-    <w:lsdException w:name="Light List Accent 4" w:semiHidden="0" w:uiPriority="61" w:unhideWhenUsed="0"/>
-    <w:lsdException w:name="Light Grid Accent 4" w:semiHidden="0" w:uiPriority="62" w:unhideWhenUsed="0"/>
-    <w:lsdException w:name="Medium Shading 1 Accent 4" w:semiHidden="0" w:uiPriority="63" w:unhideWhenUsed="0"/>
-    <w:lsdException w:name="Medium Shading 2 Accent 4" w:semiHidden="0" w:uiPriority="64" w:unhideWhenUsed="0"/>
-    <w:lsdException w:name="Medium List 1 Accent 4" w:semiHidden="0" w:uiPriority="65" w:unhideWhenUsed="0"/>
-    <w:lsdException w:name="Medium List 2 Accent 4" w:semiHidden="0" w:uiPriority="66" w:unhideWhenUsed="0"/>
-    <w:lsdException w:name="Medium Grid 1 Accent 4" w:semiHidden="0" w:uiPriority="67" w:unhideWhenUsed="0"/>
-    <w:lsdException w:name="Medium Grid 2 Accent 4" w:semiHidden="0" w:uiPriority="68" w:unhideWhenUsed="0"/>
-    <w:lsdException w:name="Medium Grid 3 Accent 4" w:semiHidden="0" w:uiPriority="69" w:unhideWhenUsed="0"/>
-    <w:lsdException w:name="Dark List Accent 4" w:semiHidden="0" w:uiPriority="70" w:unhideWhenUsed="0"/>
-    <w:lsdException w:name="Colorful Shading Accent 4" w:semiHidden="0" w:uiPriority="71" w:unhideWhenUsed="0"/>
-    <w:lsdException w:name="Colorful List Accent 4" w:semiHidden="0" w:uiPriority="72" w:unhideWhenUsed="0"/>
-    <w:lsdException w:name="Colorful Grid Accent 4" w:semiHidden="0" w:uiPriority="73" w:unhideWhenUsed="0"/>
-    <w:lsdException w:name="Light Shading Accent 5" w:semiHidden="0" w:uiPriority="60" w:unhideWhenUsed="0"/>
-    <w:lsdException w:name="Light List Accent 5" w:semiHidden="0" w:uiPriority="61" w:unhideWhenUsed="0"/>
-    <w:lsdException w:name="Light Grid Accent 5" w:semiHidden="0" w:uiPriority="62" w:unhideWhenUsed="0"/>
-    <w:lsdException w:name="Medium Shading 1 Accent 5" w:semiHidden="0" w:uiPriority="63" w:unhideWhenUsed="0"/>
-    <w:lsdException w:name="Medium Shading 2 Accent 5" w:semiHidden="0" w:uiPriority="64" w:unhideWhenUsed="0"/>
-    <w:lsdException w:name="Medium List 1 Accent 5" w:semiHidden="0" w:uiPriority="65" w:unhideWhenUsed="0"/>
-    <w:lsdException w:name="Medium List 2 Accent 5" w:semiHidden="0" w:uiPriority="66" w:unhideWhenUsed="0"/>
-    <w:lsdException w:name="Medium Grid 1 Accent 5" w:semiHidden="0" w:uiPriority="67" w:unhideWhenUsed="0"/>
-    <w:lsdException w:name="Medium Grid 2 Accent 5" w:semiHidden="0" w:uiPriority="68" w:unhideWhenUsed="0"/>
-    <w:lsdException w:name="Medium Grid 3 Accent 5" w:semiHidden="0" w:uiPriority="69" w:unhideWhenUsed="0"/>
-    <w:lsdException w:name="Dark List Accent 5" w:semiHidden="0" w:uiPriority="70" w:unhideWhenUsed="0"/>
-    <w:lsdException w:name="Colorful Shading Accent 5" w:semiHidden="0" w:uiPriority="71" w:unhideWhenUsed="0"/>
-    <w:lsdException w:name="Colorful List Accent 5" w:semiHidden="0" w:uiPriority="72" w:unhideWhenUsed="0"/>
-    <w:lsdException w:name="Colorful Grid Accent 5" w:semiHidden="0" w:uiPriority="73" w:unhideWhenUsed="0"/>
-    <w:lsdException w:name="Light Shading Accent 6" w:semiHidden="0" w:uiPriority="60" w:unhideWhenUsed="0"/>
-    <w:lsdException w:name="Light List Accent 6" w:semiHidden="0" w:uiPriority="61" w:unhideWhenUsed="0"/>
-    <w:lsdException w:name="Light Grid Accent 6" w:semiHidden="0" w:uiPriority="62" w:unhideWhenUsed="0"/>
-    <w:lsdException w:name="Medium Shading 1 Accent 6" w:semiHidden="0" w:uiPriority="63" w:unhideWhenUsed="0"/>
-    <w:lsdException w:name="Medium Shading 2 Accent 6" w:semiHidden="0" w:uiPriority="64" w:unhideWhenUsed="0"/>
-    <w:lsdException w:name="Medium List 1 Accent 6" w:semiHidden="0" w:uiPriority="65" w:unhideWhenUsed="0"/>
-    <w:lsdException w:name="Medium List 2 Accent 6" w:semiHidden="0" w:uiPriority="66" w:unhideWhenUsed="0"/>
-    <w:lsdException w:name="Medium Grid 1 Accent 6" w:semiHidden="0" w:uiPriority="67" w:unhideWhenUsed="0"/>
-    <w:lsdException w:name="Medium Grid 2 Accent 6" w:semiHidden="0" w:uiPriority="68" w:unhideWhenUsed="0"/>
-    <w:lsdException w:name="Medium Grid 3 Accent 6" w:semiHidden="0" w:uiPriority="69" w:unhideWhenUsed="0"/>
-    <w:lsdException w:name="Dark List Accent 6" w:semiHidden="0" w:uiPriority="70" w:unhideWhenUsed="0"/>
-    <w:lsdException w:name="Colorful Shading Accent 6" w:semiHidden="0" w:uiPriority="71" w:unhideWhenUsed="0"/>
-    <w:lsdException w:name="Colorful List Accent 6" w:semiHidden="0" w:uiPriority="72" w:unhideWhenUsed="0"/>
-    <w:lsdException w:name="Colorful Grid Accent 6" w:semiHidden="0" w:uiPriority="73" w:unhideWhenUsed="0"/>
-    <w:lsdException w:name="Subtle Emphasis" w:semiHidden="0" w:uiPriority="19" w:unhideWhenUsed="0" w:qFormat="1"/>
-    <w:lsdException w:name="Intense Emphasis" w:semiHidden="0" w:uiPriority="21" w:unhideWhenUsed="0" w:qFormat="1"/>
-    <w:lsdException w:name="Subtle Reference" w:semiHidden="0" w:uiPriority="31" w:unhideWhenUsed="0" w:qFormat="1"/>
-    <w:lsdException w:name="Intense Reference" w:semiHidden="0" w:uiPriority="32" w:unhideWhenUsed="0" w:qFormat="1"/>
-    <w:lsdException w:name="Book Title" w:semiHidden="0" w:uiPriority="33" w:unhideWhenUsed="0" w:qFormat="1"/>
-    <w:lsdException w:name="Bibliography" w:uiPriority="37"/>
-    <w:lsdException w:name="TOC Heading" w:uiPriority="39" w:qFormat="1"/>
+  <w:latentStyles w:defLockedState="0" w:defUIPriority="99" w:defSemiHidden="0" w:defUnhideWhenUsed="0" w:defQFormat="0" w:count="376">
+    <w:lsdException w:name="Normal" w:uiPriority="0" w:qFormat="1"/>
+    <w:lsdException w:name="heading 1" w:uiPriority="9" w:qFormat="1"/>
+    <w:lsdException w:name="heading 2" w:semiHidden="1" w:uiPriority="9" w:unhideWhenUsed="1" w:qFormat="1"/>
+    <w:lsdException w:name="heading 3" w:semiHidden="1" w:uiPriority="9" w:unhideWhenUsed="1" w:qFormat="1"/>
+    <w:lsdException w:name="heading 4" w:semiHidden="1" w:uiPriority="9" w:unhideWhenUsed="1" w:qFormat="1"/>
+    <w:lsdException w:name="heading 5" w:semiHidden="1" w:uiPriority="9" w:unhideWhenUsed="1" w:qFormat="1"/>
+    <w:lsdException w:name="heading 6" w:semiHidden="1" w:uiPriority="9" w:unhideWhenUsed="1" w:qFormat="1"/>
+    <w:lsdException w:name="heading 7" w:semiHidden="1" w:uiPriority="9" w:unhideWhenUsed="1" w:qFormat="1"/>
+    <w:lsdException w:name="heading 8" w:semiHidden="1" w:uiPriority="9" w:unhideWhenUsed="1" w:qFormat="1"/>
+    <w:lsdException w:name="heading 9" w:semiHidden="1" w:uiPriority="9" w:unhideWhenUsed="1" w:qFormat="1"/>
+    <w:lsdException w:name="index 1" w:semiHidden="1" w:unhideWhenUsed="1"/>
+    <w:lsdException w:name="index 2" w:semiHidden="1" w:unhideWhenUsed="1"/>
+    <w:lsdException w:name="index 3" w:semiHidden="1" w:unhideWhenUsed="1"/>
+    <w:lsdException w:name="index 4" w:semiHidden="1" w:unhideWhenUsed="1"/>
+    <w:lsdException w:name="index 5" w:semiHidden="1" w:unhideWhenUsed="1"/>
+    <w:lsdException w:name="index 6" w:semiHidden="1" w:unhideWhenUsed="1"/>
+    <w:lsdException w:name="index 7" w:semiHidden="1" w:unhideWhenUsed="1"/>
+    <w:lsdException w:name="index 8" w:semiHidden="1" w:unhideWhenUsed="1"/>
+    <w:lsdException w:name="index 9" w:semiHidden="1" w:unhideWhenUsed="1"/>
+    <w:lsdException w:name="toc 1" w:semiHidden="1" w:uiPriority="39" w:unhideWhenUsed="1"/>
+    <w:lsdException w:name="toc 2" w:semiHidden="1" w:uiPriority="39" w:unhideWhenUsed="1"/>
+    <w:lsdException w:name="toc 3" w:semiHidden="1" w:uiPriority="39" w:unhideWhenUsed="1"/>
+    <w:lsdException w:name="toc 4" w:semiHidden="1" w:uiPriority="39" w:unhideWhenUsed="1"/>
+    <w:lsdException w:name="toc 5" w:semiHidden="1" w:uiPriority="39" w:unhideWhenUsed="1"/>
+    <w:lsdException w:name="toc 6" w:semiHidden="1" w:uiPriority="39" w:unhideWhenUsed="1"/>
+    <w:lsdException w:name="toc 7" w:semiHidden="1" w:uiPriority="39" w:unhideWhenUsed="1"/>
+    <w:lsdException w:name="toc 8" w:semiHidden="1" w:uiPriority="39" w:unhideWhenUsed="1"/>
+    <w:lsdException w:name="toc 9" w:semiHidden="1" w:uiPriority="39" w:unhideWhenUsed="1"/>
+    <w:lsdException w:name="Normal Indent" w:semiHidden="1" w:unhideWhenUsed="1"/>
+    <w:lsdException w:name="footnote text" w:semiHidden="1" w:unhideWhenUsed="1"/>
+    <w:lsdException w:name="annotation text" w:semiHidden="1" w:unhideWhenUsed="1"/>
+    <w:lsdException w:name="header" w:semiHidden="1" w:unhideWhenUsed="1"/>
+    <w:lsdException w:name="footer" w:semiHidden="1" w:unhideWhenUsed="1"/>
+    <w:lsdException w:name="index heading" w:semiHidden="1" w:unhideWhenUsed="1"/>
+    <w:lsdException w:name="caption" w:semiHidden="1" w:uiPriority="35" w:unhideWhenUsed="1" w:qFormat="1"/>
+    <w:lsdException w:name="table of figures" w:semiHidden="1" w:unhideWhenUsed="1"/>
+    <w:lsdException w:name="envelope address" w:semiHidden="1" w:unhideWhenUsed="1"/>
+    <w:lsdException w:name="envelope return" w:semiHidden="1" w:unhideWhenUsed="1"/>
+    <w:lsdException w:name="footnote reference" w:semiHidden="1" w:unhideWhenUsed="1"/>
+    <w:lsdException w:name="annotation reference" w:semiHidden="1" w:unhideWhenUsed="1"/>
+    <w:lsdException w:name="line number" w:semiHidden="1" w:unhideWhenUsed="1"/>
+    <w:lsdException w:name="page number" w:semiHidden="1" w:unhideWhenUsed="1"/>
+    <w:lsdException w:name="endnote reference" w:semiHidden="1" w:unhideWhenUsed="1"/>
+    <w:lsdException w:name="endnote text" w:semiHidden="1" w:unhideWhenUsed="1"/>
+    <w:lsdException w:name="table of authorities" w:semiHidden="1" w:unhideWhenUsed="1"/>
+    <w:lsdException w:name="macro" w:semiHidden="1" w:unhideWhenUsed="1"/>
+    <w:lsdException w:name="toa heading" w:semiHidden="1" w:unhideWhenUsed="1"/>
+    <w:lsdException w:name="List" w:semiHidden="1" w:unhideWhenUsed="1"/>
+    <w:lsdException w:name="List Bullet" w:semiHidden="1" w:unhideWhenUsed="1"/>
+    <w:lsdException w:name="List Number" w:semiHidden="1" w:unhideWhenUsed="1"/>
+    <w:lsdException w:name="List 2" w:semiHidden="1" w:unhideWhenUsed="1"/>
+    <w:lsdException w:name="List 3" w:semiHidden="1" w:unhideWhenUsed="1"/>
+    <w:lsdException w:name="List 4" w:semiHidden="1" w:unhideWhenUsed="1"/>
+    <w:lsdException w:name="List 5" w:semiHidden="1" w:unhideWhenUsed="1"/>
+    <w:lsdException w:name="List Bullet 2" w:semiHidden="1" w:unhideWhenUsed="1"/>
+    <w:lsdException w:name="List Bullet 3" w:semiHidden="1" w:unhideWhenUsed="1"/>
+    <w:lsdException w:name="List Bullet 4" w:semiHidden="1" w:unhideWhenUsed="1"/>
+    <w:lsdException w:name="List Bullet 5" w:semiHidden="1" w:unhideWhenUsed="1"/>
+    <w:lsdException w:name="List Number 2" w:semiHidden="1" w:unhideWhenUsed="1"/>
+    <w:lsdException w:name="List Number 3" w:semiHidden="1" w:unhideWhenUsed="1"/>
+    <w:lsdException w:name="List Number 4" w:semiHidden="1" w:unhideWhenUsed="1"/>
+    <w:lsdException w:name="List Number 5" w:semiHidden="1" w:unhideWhenUsed="1"/>
+    <w:lsdException w:name="Title" w:uiPriority="10" w:qFormat="1"/>
+    <w:lsdException w:name="Closing" w:semiHidden="1" w:unhideWhenUsed="1"/>
+    <w:lsdException w:name="Signature" w:semiHidden="1" w:unhideWhenUsed="1"/>
+    <w:lsdException w:name="Default Paragraph Font" w:semiHidden="1" w:uiPriority="1" w:unhideWhenUsed="1"/>
+    <w:lsdException w:name="Body Text" w:semiHidden="1" w:unhideWhenUsed="1"/>
+    <w:lsdException w:name="Body Text Indent" w:semiHidden="1" w:unhideWhenUsed="1"/>
+    <w:lsdException w:name="List Continue" w:semiHidden="1" w:unhideWhenUsed="1"/>
+    <w:lsdException w:name="List Continue 2" w:semiHidden="1" w:unhideWhenUsed="1"/>
+    <w:lsdException w:name="List Continue 3" w:semiHidden="1" w:unhideWhenUsed="1"/>
+    <w:lsdException w:name="List Continue 4" w:semiHidden="1" w:unhideWhenUsed="1"/>
+    <w:lsdException w:name="List Continue 5" w:semiHidden="1" w:unhideWhenUsed="1"/>
+    <w:lsdException w:name="Message Header" w:semiHidden="1" w:unhideWhenUsed="1"/>
+    <w:lsdException w:name="Subtitle" w:uiPriority="11" w:qFormat="1"/>
+    <w:lsdException w:name="Salutation" w:semiHidden="1" w:unhideWhenUsed="1"/>
+    <w:lsdException w:name="Date" w:semiHidden="1" w:unhideWhenUsed="1"/>
+    <w:lsdException w:name="Body Text First Indent" w:semiHidden="1" w:unhideWhenUsed="1"/>
+    <w:lsdException w:name="Body Text First Indent 2" w:semiHidden="1" w:unhideWhenUsed="1"/>
+    <w:lsdException w:name="Note Heading" w:semiHidden="1" w:unhideWhenUsed="1"/>
+    <w:lsdException w:name="Body Text 2" w:semiHidden="1" w:unhideWhenUsed="1"/>
+    <w:lsdException w:name="Body Text 3" w:semiHidden="1" w:unhideWhenUsed="1"/>
+    <w:lsdException w:name="Body Text Indent 2" w:semiHidden="1" w:unhideWhenUsed="1"/>
+    <w:lsdException w:name="Body Text Indent 3" w:semiHidden="1" w:unhideWhenUsed="1"/>
+    <w:lsdException w:name="Block Text" w:semiHidden="1" w:unhideWhenUsed="1"/>
+    <w:lsdException w:name="Hyperlink" w:semiHidden="1" w:unhideWhenUsed="1"/>
+    <w:lsdException w:name="FollowedHyperlink" w:semiHidden="1" w:unhideWhenUsed="1"/>
+    <w:lsdException w:name="Strong" w:uiPriority="22" w:qFormat="1"/>
+    <w:lsdException w:name="Emphasis" w:uiPriority="20" w:qFormat="1"/>
+    <w:lsdException w:name="Document Map" w:semiHidden="1" w:unhideWhenUsed="1"/>
+    <w:lsdException w:name="Plain Text" w:semiHidden="1" w:unhideWhenUsed="1"/>
+    <w:lsdException w:name="E-mail Signature" w:semiHidden="1" w:unhideWhenUsed="1"/>
+    <w:lsdException w:name="HTML Top of Form" w:semiHidden="1" w:unhideWhenUsed="1"/>
+    <w:lsdException w:name="HTML Bottom of Form" w:semiHidden="1" w:unhideWhenUsed="1"/>
+    <w:lsdException w:name="Normal (Web)" w:semiHidden="1" w:unhideWhenUsed="1"/>
+    <w:lsdException w:name="HTML Acronym" w:semiHidden="1" w:unhideWhenUsed="1"/>
+    <w:lsdException w:name="HTML Address" w:semiHidden="1" w:unhideWhenUsed="1"/>
+    <w:lsdException w:name="HTML Cite" w:semiHidden="1" w:unhideWhenUsed="1"/>
+    <w:lsdException w:name="HTML Code" w:semiHidden="1" w:unhideWhenUsed="1"/>
+    <w:lsdException w:name="HTML Definition" w:semiHidden="1" w:unhideWhenUsed="1"/>
+    <w:lsdException w:name="HTML Keyboard" w:semiHidden="1" w:unhideWhenUsed="1"/>
+    <w:lsdException w:name="HTML Preformatted" w:semiHidden="1" w:unhideWhenUsed="1"/>
+    <w:lsdException w:name="HTML Sample" w:semiHidden="1" w:unhideWhenUsed="1"/>
+    <w:lsdException w:name="HTML Typewriter" w:semiHidden="1" w:unhideWhenUsed="1"/>
+    <w:lsdException w:name="HTML Variable" w:semiHidden="1" w:unhideWhenUsed="1"/>
+    <w:lsdException w:name="Normal Table" w:semiHidden="1" w:unhideWhenUsed="1"/>
+    <w:lsdException w:name="annotation subject" w:semiHidden="1" w:unhideWhenUsed="1"/>
+    <w:lsdException w:name="No List" w:semiHidden="1" w:unhideWhenUsed="1"/>
+    <w:lsdException w:name="Outline List 1" w:semiHidden="1" w:unhideWhenUsed="1"/>
+    <w:lsdException w:name="Outline List 2" w:semiHidden="1" w:unhideWhenUsed="1"/>
+    <w:lsdException w:name="Outline List 3" w:semiHidden="1" w:unhideWhenUsed="1"/>
+    <w:lsdException w:name="Table Simple 1" w:semiHidden="1" w:unhideWhenUsed="1"/>
+    <w:lsdException w:name="Table Simple 2" w:semiHidden="1" w:unhideWhenUsed="1"/>
+    <w:lsdException w:name="Table Simple 3" w:semiHidden="1" w:unhideWhenUsed="1"/>
+    <w:lsdException w:name="Table Classic 1" w:semiHidden="1" w:unhideWhenUsed="1"/>
+    <w:lsdException w:name="Table Classic 2" w:semiHidden="1" w:unhideWhenUsed="1"/>
+    <w:lsdException w:name="Table Classic 3" w:semiHidden="1" w:unhideWhenUsed="1"/>
+    <w:lsdException w:name="Table Classic 4" w:semiHidden="1" w:unhideWhenUsed="1"/>
+    <w:lsdException w:name="Table Colorful 1" w:semiHidden="1" w:unhideWhenUsed="1"/>
+    <w:lsdException w:name="Table Colorful 2" w:semiHidden="1" w:unhideWhenUsed="1"/>
+    <w:lsdException w:name="Table Colorful 3" w:semiHidden="1" w:unhideWhenUsed="1"/>
+    <w:lsdException w:name="Table Columns 1" w:semiHidden="1" w:unhideWhenUsed="1"/>
+    <w:lsdException w:name="Table Columns 2" w:semiHidden="1" w:unhideWhenUsed="1"/>
+    <w:lsdException w:name="Table Columns 3" w:semiHidden="1" w:unhideWhenUsed="1"/>
+    <w:lsdException w:name="Table Columns 4" w:semiHidden="1" w:unhideWhenUsed="1"/>
+    <w:lsdException w:name="Table Columns 5" w:semiHidden="1" w:unhideWhenUsed="1"/>
+    <w:lsdException w:name="Table Grid 1" w:semiHidden="1" w:unhideWhenUsed="1"/>
+    <w:lsdException w:name="Table Grid 2" w:semiHidden="1" w:unhideWhenUsed="1"/>
+    <w:lsdException w:name="Table Grid 3" w:semiHidden="1" w:unhideWhenUsed="1"/>
+    <w:lsdException w:name="Table Grid 4" w:semiHidden="1" w:unhideWhenUsed="1"/>
+    <w:lsdException w:name="Table Grid 5" w:semiHidden="1" w:unhideWhenUsed="1"/>
+    <w:lsdException w:name="Table Grid 6" w:semiHidden="1" w:unhideWhenUsed="1"/>
+    <w:lsdException w:name="Table Grid 7" w:semiHidden="1" w:unhideWhenUsed="1"/>
+    <w:lsdException w:name="Table Grid 8" w:semiHidden="1" w:unhideWhenUsed="1"/>
+    <w:lsdException w:name="Table List 1" w:semiHidden="1" w:unhideWhenUsed="1"/>
+    <w:lsdException w:name="Table List 2" w:semiHidden="1" w:unhideWhenUsed="1"/>
+    <w:lsdException w:name="Table List 3" w:semiHidden="1" w:unhideWhenUsed="1"/>
+    <w:lsdException w:name="Table List 4" w:semiHidden="1" w:unhideWhenUsed="1"/>
+    <w:lsdException w:name="Table List 5" w:semiHidden="1" w:unhideWhenUsed="1"/>
+    <w:lsdException w:name="Table List 6" w:semiHidden="1" w:unhideWhenUsed="1"/>
+    <w:lsdException w:name="Table List 7" w:semiHidden="1" w:unhideWhenUsed="1"/>
+    <w:lsdException w:name="Table List 8" w:semiHidden="1" w:unhideWhenUsed="1"/>
+    <w:lsdException w:name="Table 3D effects 1" w:semiHidden="1" w:unhideWhenUsed="1"/>
+    <w:lsdException w:name="Table 3D effects 2" w:semiHidden="1" w:unhideWhenUsed="1"/>
+    <w:lsdException w:name="Table 3D effects 3" w:semiHidden="1" w:unhideWhenUsed="1"/>
+    <w:lsdException w:name="Table Contemporary" w:semiHidden="1" w:unhideWhenUsed="1"/>
+    <w:lsdException w:name="Table Elegant" w:semiHidden="1" w:unhideWhenUsed="1"/>
+    <w:lsdException w:name="Table Professional" w:semiHidden="1" w:unhideWhenUsed="1"/>
+    <w:lsdException w:name="Table Subtle 1" w:semiHidden="1" w:unhideWhenUsed="1"/>
+    <w:lsdException w:name="Table Subtle 2" w:semiHidden="1" w:unhideWhenUsed="1"/>
+    <w:lsdException w:name="Table Web 1" w:semiHidden="1" w:unhideWhenUsed="1"/>
+    <w:lsdException w:name="Table Web 2" w:semiHidden="1" w:unhideWhenUsed="1"/>
+    <w:lsdException w:name="Table Web 3" w:semiHidden="1" w:unhideWhenUsed="1"/>
+    <w:lsdException w:name="Balloon Text" w:semiHidden="1" w:unhideWhenUsed="1"/>
+    <w:lsdException w:name="Table Grid" w:semiHidden="1" w:uiPriority="59" w:unhideWhenUsed="1"/>
+    <w:lsdException w:name="Table Theme" w:semiHidden="1" w:unhideWhenUsed="1"/>
+    <w:lsdException w:name="Placeholder Text" w:semiHidden="1"/>
+    <w:lsdException w:name="No Spacing" w:uiPriority="1" w:qFormat="1"/>
+    <w:lsdException w:name="Light Shading" w:uiPriority="60"/>
+    <w:lsdException w:name="Light List" w:uiPriority="61"/>
+    <w:lsdException w:name="Light Grid" w:uiPriority="62"/>
+    <w:lsdException w:name="Medium Shading 1" w:uiPriority="63"/>
+    <w:lsdException w:name="Medium Shading 2" w:uiPriority="64"/>
+    <w:lsdException w:name="Medium List 1" w:uiPriority="65"/>
+    <w:lsdException w:name="Medium List 2" w:uiPriority="66"/>
+    <w:lsdException w:name="Medium Grid 1" w:uiPriority="67"/>
+    <w:lsdException w:name="Medium Grid 2" w:uiPriority="68"/>
+    <w:lsdException w:name="Medium Grid 3" w:uiPriority="69"/>
+    <w:lsdException w:name="Dark List" w:uiPriority="70"/>
+    <w:lsdException w:name="Colorful Shading" w:uiPriority="71"/>
+    <w:lsdException w:name="Colorful List" w:uiPriority="72"/>
+    <w:lsdException w:name="Colorful Grid" w:uiPriority="73"/>
+    <w:lsdException w:name="Light Shading Accent 1" w:uiPriority="60"/>
+    <w:lsdException w:name="Light List Accent 1" w:uiPriority="61"/>
+    <w:lsdException w:name="Light Grid Accent 1" w:uiPriority="62"/>
+    <w:lsdException w:name="Medium Shading 1 Accent 1" w:uiPriority="63"/>
+    <w:lsdException w:name="Medium Shading 2 Accent 1" w:uiPriority="64"/>
+    <w:lsdException w:name="Medium List 1 Accent 1" w:uiPriority="65"/>
+    <w:lsdException w:name="Revision" w:semiHidden="1"/>
+    <w:lsdException w:name="List Paragraph" w:uiPriority="34" w:qFormat="1"/>
+    <w:lsdException w:name="Quote" w:uiPriority="29" w:qFormat="1"/>
+    <w:lsdException w:name="Intense Quote" w:uiPriority="30" w:qFormat="1"/>
+    <w:lsdException w:name="Medium List 2 Accent 1" w:uiPriority="66"/>
+    <w:lsdException w:name="Medium Grid 1 Accent 1" w:uiPriority="67"/>
+    <w:lsdException w:name="Medium Grid 2 Accent 1" w:uiPriority="68"/>
+    <w:lsdException w:name="Medium Grid 3 Accent 1" w:uiPriority="69"/>
+    <w:lsdException w:name="Dark List Accent 1" w:uiPriority="70"/>
+    <w:lsdException w:name="Colorful Shading Accent 1" w:uiPriority="71"/>
+    <w:lsdException w:name="Colorful List Accent 1" w:uiPriority="72"/>
+    <w:lsdException w:name="Colorful Grid Accent 1" w:uiPriority="73"/>
+    <w:lsdException w:name="Light Shading Accent 2" w:uiPriority="60"/>
+    <w:lsdException w:name="Light List Accent 2" w:uiPriority="61"/>
+    <w:lsdException w:name="Light Grid Accent 2" w:uiPriority="62"/>
+    <w:lsdException w:name="Medium Shading 1 Accent 2" w:uiPriority="63"/>
+    <w:lsdException w:name="Medium Shading 2 Accent 2" w:uiPriority="64"/>
+    <w:lsdException w:name="Medium List 1 Accent 2" w:uiPriority="65"/>
+    <w:lsdException w:name="Medium List 2 Accent 2" w:uiPriority="66"/>
+    <w:lsdException w:name="Medium Grid 1 Accent 2" w:uiPriority="67"/>
+    <w:lsdException w:name="Medium Grid 2 Accent 2" w:uiPriority="68"/>
+    <w:lsdException w:name="Medium Grid 3 Accent 2" w:uiPriority="69"/>
+    <w:lsdException w:name="Dark List Accent 2" w:uiPriority="70"/>
+    <w:lsdException w:name="Colorful Shading Accent 2" w:uiPriority="71"/>
+    <w:lsdException w:name="Colorful List Accent 2" w:uiPriority="72"/>
+    <w:lsdException w:name="Colorful Grid Accent 2" w:uiPriority="73"/>
+    <w:lsdException w:name="Light Shading Accent 3" w:uiPriority="60"/>
+    <w:lsdException w:name="Light List Accent 3" w:uiPriority="61"/>
+    <w:lsdException w:name="Light Grid Accent 3" w:uiPriority="62"/>
+    <w:lsdException w:name="Medium Shading 1 Accent 3" w:uiPriority="63"/>
+    <w:lsdException w:name="Medium Shading 2 Accent 3" w:uiPriority="64"/>
+    <w:lsdException w:name="Medium List 1 Accent 3" w:uiPriority="65"/>
+    <w:lsdException w:name="Medium List 2 Accent 3" w:uiPriority="66"/>
+    <w:lsdException w:name="Medium Grid 1 Accent 3" w:uiPriority="67"/>
+    <w:lsdException w:name="Medium Grid 2 Accent 3" w:uiPriority="68"/>
+    <w:lsdException w:name="Medium Grid 3 Accent 3" w:uiPriority="69"/>
+    <w:lsdException w:name="Dark List Accent 3" w:uiPriority="70"/>
+    <w:lsdException w:name="Colorful Shading Accent 3" w:uiPriority="71"/>
+    <w:lsdException w:name="Colorful List Accent 3" w:uiPriority="72"/>
+    <w:lsdException w:name="Colorful Grid Accent 3" w:uiPriority="73"/>
+    <w:lsdException w:name="Light Shading Accent 4" w:uiPriority="60"/>
+    <w:lsdException w:name="Light List Accent 4" w:uiPriority="61"/>
+    <w:lsdException w:name="Light Grid Accent 4" w:uiPriority="62"/>
+    <w:lsdException w:name="Medium Shading 1 Accent 4" w:uiPriority="63"/>
+    <w:lsdException w:name="Medium Shading 2 Accent 4" w:uiPriority="64"/>
+    <w:lsdException w:name="Medium List 1 Accent 4" w:uiPriority="65"/>
+    <w:lsdException w:name="Medium List 2 Accent 4" w:uiPriority="66"/>
+    <w:lsdException w:name="Medium Grid 1 Accent 4" w:uiPriority="67"/>
+    <w:lsdException w:name="Medium Grid 2 Accent 4" w:uiPriority="68"/>
+    <w:lsdException w:name="Medium Grid 3 Accent 4" w:uiPriority="69"/>
+    <w:lsdException w:name="Dark List Accent 4" w:uiPriority="70"/>
+    <w:lsdException w:name="Colorful Shading Accent 4" w:uiPriority="71"/>
+    <w:lsdException w:name="Colorful List Accent 4" w:uiPriority="72"/>
+    <w:lsdException w:name="Colorful Grid Accent 4" w:uiPriority="73"/>
+    <w:lsdException w:name="Light Shading Accent 5" w:uiPriority="60"/>
+    <w:lsdException w:name="Light List Accent 5" w:uiPriority="61"/>
+    <w:lsdException w:name="Light Grid Accent 5" w:uiPriority="62"/>
+    <w:lsdException w:name="Medium Shading 1 Accent 5" w:uiPriority="63"/>
+    <w:lsdException w:name="Medium Shading 2 Accent 5" w:uiPriority="64"/>
+    <w:lsdException w:name="Medium List 1 Accent 5" w:uiPriority="65"/>
+    <w:lsdException w:name="Medium List 2 Accent 5" w:uiPriority="66"/>
+    <w:lsdException w:name="Medium Grid 1 Accent 5" w:uiPriority="67"/>
+    <w:lsdException w:name="Medium Grid 2 Accent 5" w:uiPriority="68"/>
+    <w:lsdException w:name="Medium Grid 3 Accent 5" w:uiPriority="69"/>
+    <w:lsdException w:name="Dark List Accent 5" w:uiPriority="70"/>
+    <w:lsdException w:name="Colorful Shading Accent 5" w:uiPriority="71"/>
+    <w:lsdException w:name="Colorful List Accent 5" w:uiPriority="72"/>
+    <w:lsdException w:name="Colorful Grid Accent 5" w:uiPriority="73"/>
+    <w:lsdException w:name="Light Shading Accent 6" w:uiPriority="60"/>
+    <w:lsdException w:name="Light List Accent 6" w:uiPriority="61"/>
+    <w:lsdException w:name="Light Grid Accent 6" w:uiPriority="62"/>
+    <w:lsdException w:name="Medium Shading 1 Accent 6" w:uiPriority="63"/>
+    <w:lsdException w:name="Medium Shading 2 Accent 6" w:uiPriority="64"/>
+    <w:lsdException w:name="Medium List 1 Accent 6" w:uiPriority="65"/>
+    <w:lsdException w:name="Medium List 2 Accent 6" w:uiPriority="66"/>
+    <w:lsdException w:name="Medium Grid 1 Accent 6" w:uiPriority="67"/>
+    <w:lsdException w:name="Medium Grid 2 Accent 6" w:uiPriority="68"/>
+    <w:lsdException w:name="Medium Grid 3 Accent 6" w:uiPriority="69"/>
+    <w:lsdException w:name="Dark List Accent 6" w:uiPriority="70"/>
+    <w:lsdException w:name="Colorful Shading Accent 6" w:uiPriority="71"/>
+    <w:lsdException w:name="Colorful List Accent 6" w:uiPriority="72"/>
+    <w:lsdException w:name="Colorful Grid Accent 6" w:uiPriority="73"/>
+    <w:lsdException w:name="Subtle Emphasis" w:uiPriority="19" w:qFormat="1"/>
+    <w:lsdException w:name="Intense Emphasis" w:uiPriority="21" w:qFormat="1"/>
+    <w:lsdException w:name="Subtle Reference" w:uiPriority="31" w:qFormat="1"/>
+    <w:lsdException w:name="Intense Reference" w:uiPriority="32" w:qFormat="1"/>
+    <w:lsdException w:name="Book Title" w:uiPriority="33" w:qFormat="1"/>
+    <w:lsdException w:name="Bibliography" w:semiHidden="1" w:uiPriority="37" w:unhideWhenUsed="1"/>
+    <w:lsdException w:name="TOC Heading" w:semiHidden="1" w:uiPriority="39" w:unhideWhenUsed="1" w:qFormat="1"/>
+    <w:lsdException w:name="Plain Table 1" w:uiPriority="41"/>
+    <w:lsdException w:name="Plain Table 2" w:uiPriority="42"/>
+    <w:lsdException w:name="Plain Table 3" w:uiPriority="43"/>
+    <w:lsdException w:name="Plain Table 4" w:uiPriority="44"/>
+    <w:lsdException w:name="Plain Table 5" w:uiPriority="45"/>
+    <w:lsdException w:name="Grid Table Light" w:uiPriority="40"/>
+    <w:lsdException w:name="Grid Table 1 Light" w:uiPriority="46"/>
+    <w:lsdException w:name="Grid Table 2" w:uiPriority="47"/>
+    <w:lsdException w:name="Grid Table 3" w:uiPriority="48"/>
+    <w:lsdException w:name="Grid Table 4" w:uiPriority="49"/>
+    <w:lsdException w:name="Grid Table 5 Dark" w:uiPriority="50"/>
+    <w:lsdException w:name="Grid Table 6 Colorful" w:uiPriority="51"/>
+    <w:lsdException w:name="Grid Table 7 Colorful" w:uiPriority="52"/>
+    <w:lsdException w:name="Grid Table 1 Light Accent 1" w:uiPriority="46"/>
+    <w:lsdException w:name="Grid Table 2 Accent 1" w:uiPriority="47"/>
+    <w:lsdException w:name="Grid Table 3 Accent 1" w:uiPriority="48"/>
+    <w:lsdException w:name="Grid Table 4 Accent 1" w:uiPriority="49"/>
+    <w:lsdException w:name="Grid Table 5 Dark Accent 1" w:uiPriority="50"/>
+    <w:lsdException w:name="Grid Table 6 Colorful Accent 1" w:uiPriority="51"/>
+    <w:lsdException w:name="Grid Table 7 Colorful Accent 1" w:uiPriority="52"/>
+    <w:lsdException w:name="Grid Table 1 Light Accent 2" w:uiPriority="46"/>
+    <w:lsdException w:name="Grid Table 2 Accent 2" w:uiPriority="47"/>
+    <w:lsdException w:name="Grid Table 3 Accent 2" w:uiPriority="48"/>
+    <w:lsdException w:name="Grid Table 4 Accent 2" w:uiPriority="49"/>
+    <w:lsdException w:name="Grid Table 5 Dark Accent 2" w:uiPriority="50"/>
+    <w:lsdException w:name="Grid Table 6 Colorful Accent 2" w:uiPriority="51"/>
+    <w:lsdException w:name="Grid Table 7 Colorful Accent 2" w:uiPriority="52"/>
+    <w:lsdException w:name="Grid Table 1 Light Accent 3" w:uiPriority="46"/>
+    <w:lsdException w:name="Grid Table 2 Accent 3" w:uiPriority="47"/>
+    <w:lsdException w:name="Grid Table 3 Accent 3" w:uiPriority="48"/>
+    <w:lsdException w:name="Grid Table 4 Accent 3" w:uiPriority="49"/>
+    <w:lsdException w:name="Grid Table 5 Dark Accent 3" w:uiPriority="50"/>
+    <w:lsdException w:name="Grid Table 6 Colorful Accent 3" w:uiPriority="51"/>
+    <w:lsdException w:name="Grid Table 7 Colorful Accent 3" w:uiPriority="52"/>
+    <w:lsdException w:name="Grid Table 1 Light Accent 4" w:uiPriority="46"/>
+    <w:lsdException w:name="Grid Table 2 Accent 4" w:uiPriority="47"/>
+    <w:lsdException w:name="Grid Table 3 Accent 4" w:uiPriority="48"/>
+    <w:lsdException w:name="Grid Table 4 Accent 4" w:uiPriority="49"/>
+    <w:lsdException w:name="Grid Table 5 Dark Accent 4" w:uiPriority="50"/>
+    <w:lsdException w:name="Grid Table 6 Colorful Accent 4" w:uiPriority="51"/>
+    <w:lsdException w:name="Grid Table 7 Colorful Accent 4" w:uiPriority="52"/>
+    <w:lsdException w:name="Grid Table 1 Light Accent 5" w:uiPriority="46"/>
+    <w:lsdException w:name="Grid Table 2 Accent 5" w:uiPriority="47"/>
+    <w:lsdException w:name="Grid Table 3 Accent 5" w:uiPriority="48"/>
+    <w:lsdException w:name="Grid Table 4 Accent 5" w:uiPriority="49"/>
+    <w:lsdException w:name="Grid Table 5 Dark Accent 5" w:uiPriority="50"/>
+    <w:lsdException w:name="Grid Table 6 Colorful Accent 5" w:uiPriority="51"/>
+    <w:lsdException w:name="Grid Table 7 Colorful Accent 5" w:uiPriority="52"/>
+    <w:lsdException w:name="Grid Table 1 Light Accent 6" w:uiPriority="46"/>
+    <w:lsdException w:name="Grid Table 2 Accent 6" w:uiPriority="47"/>
+    <w:lsdException w:name="Grid Table 3 Accent 6" w:uiPriority="48"/>
+    <w:lsdException w:name="Grid Table 4 Accent 6" w:uiPriority="49"/>
+    <w:lsdException w:name="Grid Table 5 Dark Accent 6" w:uiPriority="50"/>
+    <w:lsdException w:name="Grid Table 6 Colorful Accent 6" w:uiPriority="51"/>
+    <w:lsdException w:name="Grid Table 7 Colorful Accent 6" w:uiPriority="52"/>
+    <w:lsdException w:name="List Table 1 Light" w:uiPriority="46"/>
+    <w:lsdException w:name="List Table 2" w:uiPriority="47"/>
+    <w:lsdException w:name="List Table 3" w:uiPriority="48"/>
+    <w:lsdException w:name="List Table 4" w:uiPriority="49"/>
+    <w:lsdException w:name="List Table 5 Dark" w:uiPriority="50"/>
+    <w:lsdException w:name="List Table 6 Colorful" w:uiPriority="51"/>
+    <w:lsdException w:name="List Table 7 Colorful" w:uiPriority="52"/>
+    <w:lsdException w:name="List Table 1 Light Accent 1" w:uiPriority="46"/>
+    <w:lsdException w:name="List Table 2 Accent 1" w:uiPriority="47"/>
+    <w:lsdException w:name="List Table 3 Accent 1" w:uiPriority="48"/>
+    <w:lsdException w:name="List Table 4 Accent 1" w:uiPriority="49"/>
+    <w:lsdException w:name="List Table 5 Dark Accent 1" w:uiPriority="50"/>
+    <w:lsdException w:name="List Table 6 Colorful Accent 1" w:uiPriority="51"/>
+    <w:lsdException w:name="List Table 7 Colorful Accent 1" w:uiPriority="52"/>
+    <w:lsdException w:name="List Table 1 Light Accent 2" w:uiPriority="46"/>
+    <w:lsdException w:name="List Table 2 Accent 2" w:uiPriority="47"/>
+    <w:lsdException w:name="List Table 3 Accent 2" w:uiPriority="48"/>
+    <w:lsdException w:name="List Table 4 Accent 2" w:uiPriority="49"/>
+    <w:lsdException w:name="List Table 5 Dark Accent 2" w:uiPriority="50"/>
+    <w:lsdException w:name="List Table 6 Colorful Accent 2" w:uiPriority="51"/>
+    <w:lsdException w:name="List Table 7 Colorful Accent 2" w:uiPriority="52"/>
+    <w:lsdException w:name="List Table 1 Light Accent 3" w:uiPriority="46"/>
+    <w:lsdException w:name="List Table 2 Accent 3" w:uiPriority="47"/>
+    <w:lsdException w:name="List Table 3 Accent 3" w:uiPriority="48"/>
+    <w:lsdException w:name="List Table 4 Accent 3" w:uiPriority="49"/>
+    <w:lsdException w:name="List Table 5 Dark Accent 3" w:uiPriority="50"/>
+    <w:lsdException w:name="List Table 6 Colorful Accent 3" w:uiPriority="51"/>
+    <w:lsdException w:name="List Table 7 Colorful Accent 3" w:uiPriority="52"/>
+    <w:lsdException w:name="List Table 1 Light Accent 4" w:uiPriority="46"/>
+    <w:lsdException w:name="List Table 2 Accent 4" w:uiPriority="47"/>
+    <w:lsdException w:name="List Table 3 Accent 4" w:uiPriority="48"/>
+    <w:lsdException w:name="List Table 4 Accent 4" w:uiPriority="49"/>
+    <w:lsdException w:name="List Table 5 Dark Accent 4" w:uiPriority="50"/>
+    <w:lsdException w:name="List Table 6 Colorful Accent 4" w:uiPriority="51"/>
+    <w:lsdException w:name="List Table 7 Colorful Accent 4" w:uiPriority="52"/>
+    <w:lsdException w:name="List Table 1 Light Accent 5" w:uiPriority="46"/>
+    <w:lsdException w:name="List Table 2 Accent 5" w:uiPriority="47"/>
+    <w:lsdException w:name="List Table 3 Accent 5" w:uiPriority="48"/>
+    <w:lsdException w:name="List Table 4 Accent 5" w:uiPriority="49"/>
+    <w:lsdException w:name="List Table 5 Dark Accent 5" w:uiPriority="50"/>
+    <w:lsdException w:name="List Table 6 Colorful Accent 5" w:uiPriority="51"/>
+    <w:lsdException w:name="List Table 7 Colorful Accent 5" w:uiPriority="52"/>
+    <w:lsdException w:name="List Table 1 Light Accent 6" w:uiPriority="46"/>
+    <w:lsdException w:name="List Table 2 Accent 6" w:uiPriority="47"/>
+    <w:lsdException w:name="List Table 3 Accent 6" w:uiPriority="48"/>
+    <w:lsdException w:name="List Table 4 Accent 6" w:uiPriority="49"/>
+    <w:lsdException w:name="List Table 5 Dark Accent 6" w:uiPriority="50"/>
+    <w:lsdException w:name="List Table 6 Colorful Accent 6" w:uiPriority="51"/>
+    <w:lsdException w:name="List Table 7 Colorful Accent 6" w:uiPriority="52"/>
+    <w:lsdException w:name="Mention" w:semiHidden="1" w:unhideWhenUsed="1"/>
+    <w:lsdException w:name="Smart Hyperlink" w:semiHidden="1" w:unhideWhenUsed="1"/>
+    <w:lsdException w:name="Hashtag" w:semiHidden="1" w:unhideWhenUsed="1"/>
+    <w:lsdException w:name="Unresolved Mention" w:semiHidden="1" w:unhideWhenUsed="1"/>
+    <w:lsdException w:name="Smart Link" w:semiHidden="1" w:unhideWhenUsed="1"/>
   </w:latentStyles>
   <w:style w:type="paragraph" w:default="1" w:styleId="Normalny">
     <w:name w:val="Normal"/>
@@ -1588,7 +2047,6 @@
     <w:uiPriority w:val="99"/>
     <w:semiHidden/>
     <w:unhideWhenUsed/>
-    <w:qFormat/>
     <w:tblPr>
       <w:tblInd w:w="0" w:type="dxa"/>
       <w:tblCellMar>

</xml_diff>

<commit_message>
master: add modified description (docx)
</commit_message>
<xml_diff>
--- a/.source/Strona www - modyfikacje.docx
+++ b/.source/Strona www - modyfikacje.docx
@@ -133,7 +133,6 @@
         </w:rPr>
         <w:t xml:space="preserve">W miejsce obecnego: </w:t>
       </w:r>
-      <w:proofErr w:type="spellStart"/>
       <w:r>
         <w:rPr>
           <w:rFonts w:ascii="Arial" w:hAnsi="Arial" w:cs="Arial"/>
@@ -144,438 +143,8 @@
           <w:szCs w:val="18"/>
           <w:shd w:val="clear" w:color="auto" w:fill="F1F1F1"/>
         </w:rPr>
-        <w:t>Lorem</w:t>
-      </w:r>
-      <w:proofErr w:type="spellEnd"/>
-      <w:r>
-        <w:rPr>
-          <w:rFonts w:ascii="Arial" w:hAnsi="Arial" w:cs="Arial"/>
-          <w:b/>
-          <w:bCs/>
-          <w:color w:val="FF0000"/>
-          <w:sz w:val="18"/>
-          <w:szCs w:val="18"/>
-          <w:shd w:val="clear" w:color="auto" w:fill="F1F1F1"/>
-        </w:rPr>
-        <w:t xml:space="preserve"> </w:t>
-      </w:r>
-      <w:proofErr w:type="spellStart"/>
-      <w:r>
-        <w:rPr>
-          <w:rFonts w:ascii="Arial" w:hAnsi="Arial" w:cs="Arial"/>
-          <w:b/>
-          <w:bCs/>
-          <w:color w:val="FF0000"/>
-          <w:sz w:val="18"/>
-          <w:szCs w:val="18"/>
-          <w:shd w:val="clear" w:color="auto" w:fill="F1F1F1"/>
-        </w:rPr>
-        <w:t>ipsum</w:t>
-      </w:r>
-      <w:proofErr w:type="spellEnd"/>
-      <w:r>
-        <w:rPr>
-          <w:rFonts w:ascii="Arial" w:hAnsi="Arial" w:cs="Arial"/>
-          <w:b/>
-          <w:bCs/>
-          <w:color w:val="FF0000"/>
-          <w:sz w:val="18"/>
-          <w:szCs w:val="18"/>
-          <w:shd w:val="clear" w:color="auto" w:fill="F1F1F1"/>
-        </w:rPr>
-        <w:t xml:space="preserve"> </w:t>
-      </w:r>
-      <w:proofErr w:type="spellStart"/>
-      <w:r>
-        <w:rPr>
-          <w:rFonts w:ascii="Arial" w:hAnsi="Arial" w:cs="Arial"/>
-          <w:b/>
-          <w:bCs/>
-          <w:color w:val="FF0000"/>
-          <w:sz w:val="18"/>
-          <w:szCs w:val="18"/>
-          <w:shd w:val="clear" w:color="auto" w:fill="F1F1F1"/>
-        </w:rPr>
-        <w:t>dolor</w:t>
-      </w:r>
-      <w:proofErr w:type="spellEnd"/>
-      <w:r>
-        <w:rPr>
-          <w:rFonts w:ascii="Arial" w:hAnsi="Arial" w:cs="Arial"/>
-          <w:b/>
-          <w:bCs/>
-          <w:color w:val="FF0000"/>
-          <w:sz w:val="18"/>
-          <w:szCs w:val="18"/>
-          <w:shd w:val="clear" w:color="auto" w:fill="F1F1F1"/>
-        </w:rPr>
-        <w:t xml:space="preserve"> sit </w:t>
-      </w:r>
-      <w:proofErr w:type="spellStart"/>
-      <w:r>
-        <w:rPr>
-          <w:rFonts w:ascii="Arial" w:hAnsi="Arial" w:cs="Arial"/>
-          <w:b/>
-          <w:bCs/>
-          <w:color w:val="FF0000"/>
-          <w:sz w:val="18"/>
-          <w:szCs w:val="18"/>
-          <w:shd w:val="clear" w:color="auto" w:fill="F1F1F1"/>
-        </w:rPr>
-        <w:t>amet</w:t>
-      </w:r>
-      <w:proofErr w:type="spellEnd"/>
-      <w:r>
-        <w:rPr>
-          <w:rFonts w:ascii="Arial" w:hAnsi="Arial" w:cs="Arial"/>
-          <w:b/>
-          <w:bCs/>
-          <w:color w:val="FF0000"/>
-          <w:sz w:val="18"/>
-          <w:szCs w:val="18"/>
-          <w:shd w:val="clear" w:color="auto" w:fill="F1F1F1"/>
-        </w:rPr>
-        <w:t xml:space="preserve"> </w:t>
-      </w:r>
-      <w:proofErr w:type="spellStart"/>
-      <w:r>
-        <w:rPr>
-          <w:rFonts w:ascii="Arial" w:hAnsi="Arial" w:cs="Arial"/>
-          <w:b/>
-          <w:bCs/>
-          <w:color w:val="FF0000"/>
-          <w:sz w:val="18"/>
-          <w:szCs w:val="18"/>
-          <w:shd w:val="clear" w:color="auto" w:fill="F1F1F1"/>
-        </w:rPr>
-        <w:t>consectetur</w:t>
-      </w:r>
-      <w:proofErr w:type="spellEnd"/>
-      <w:r>
-        <w:rPr>
-          <w:rFonts w:ascii="Arial" w:hAnsi="Arial" w:cs="Arial"/>
-          <w:b/>
-          <w:bCs/>
-          <w:color w:val="FF0000"/>
-          <w:sz w:val="18"/>
-          <w:szCs w:val="18"/>
-          <w:shd w:val="clear" w:color="auto" w:fill="F1F1F1"/>
-        </w:rPr>
-        <w:t xml:space="preserve"> </w:t>
-      </w:r>
-      <w:proofErr w:type="spellStart"/>
-      <w:r>
-        <w:rPr>
-          <w:rFonts w:ascii="Arial" w:hAnsi="Arial" w:cs="Arial"/>
-          <w:b/>
-          <w:bCs/>
-          <w:color w:val="FF0000"/>
-          <w:sz w:val="18"/>
-          <w:szCs w:val="18"/>
-          <w:shd w:val="clear" w:color="auto" w:fill="F1F1F1"/>
-        </w:rPr>
-        <w:t>adipisicing</w:t>
-      </w:r>
-      <w:proofErr w:type="spellEnd"/>
-      <w:r>
-        <w:rPr>
-          <w:rFonts w:ascii="Arial" w:hAnsi="Arial" w:cs="Arial"/>
-          <w:b/>
-          <w:bCs/>
-          <w:color w:val="FF0000"/>
-          <w:sz w:val="18"/>
-          <w:szCs w:val="18"/>
-          <w:shd w:val="clear" w:color="auto" w:fill="F1F1F1"/>
-        </w:rPr>
-        <w:t xml:space="preserve"> elit. </w:t>
-      </w:r>
-      <w:proofErr w:type="spellStart"/>
-      <w:r>
-        <w:rPr>
-          <w:rFonts w:ascii="Arial" w:hAnsi="Arial" w:cs="Arial"/>
-          <w:b/>
-          <w:bCs/>
-          <w:color w:val="FF0000"/>
-          <w:sz w:val="18"/>
-          <w:szCs w:val="18"/>
-          <w:shd w:val="clear" w:color="auto" w:fill="F1F1F1"/>
-        </w:rPr>
-        <w:t>Possimus</w:t>
-      </w:r>
-      <w:proofErr w:type="spellEnd"/>
-      <w:r>
-        <w:rPr>
-          <w:rFonts w:ascii="Arial" w:hAnsi="Arial" w:cs="Arial"/>
-          <w:b/>
-          <w:bCs/>
-          <w:color w:val="FF0000"/>
-          <w:sz w:val="18"/>
-          <w:szCs w:val="18"/>
-          <w:shd w:val="clear" w:color="auto" w:fill="F1F1F1"/>
-        </w:rPr>
-        <w:t xml:space="preserve"> </w:t>
-      </w:r>
-      <w:proofErr w:type="spellStart"/>
-      <w:r>
-        <w:rPr>
-          <w:rFonts w:ascii="Arial" w:hAnsi="Arial" w:cs="Arial"/>
-          <w:b/>
-          <w:bCs/>
-          <w:color w:val="FF0000"/>
-          <w:sz w:val="18"/>
-          <w:szCs w:val="18"/>
-          <w:shd w:val="clear" w:color="auto" w:fill="F1F1F1"/>
-        </w:rPr>
-        <w:t>perspiciatis</w:t>
-      </w:r>
-      <w:proofErr w:type="spellEnd"/>
-      <w:r>
-        <w:rPr>
-          <w:rFonts w:ascii="Arial" w:hAnsi="Arial" w:cs="Arial"/>
-          <w:b/>
-          <w:bCs/>
-          <w:color w:val="FF0000"/>
-          <w:sz w:val="18"/>
-          <w:szCs w:val="18"/>
-          <w:shd w:val="clear" w:color="auto" w:fill="F1F1F1"/>
-        </w:rPr>
-        <w:t xml:space="preserve"> </w:t>
-      </w:r>
-      <w:proofErr w:type="spellStart"/>
-      <w:r>
-        <w:rPr>
-          <w:rFonts w:ascii="Arial" w:hAnsi="Arial" w:cs="Arial"/>
-          <w:b/>
-          <w:bCs/>
-          <w:color w:val="FF0000"/>
-          <w:sz w:val="18"/>
-          <w:szCs w:val="18"/>
-          <w:shd w:val="clear" w:color="auto" w:fill="F1F1F1"/>
-        </w:rPr>
-        <w:t>harum</w:t>
-      </w:r>
-      <w:proofErr w:type="spellEnd"/>
-      <w:r>
-        <w:rPr>
-          <w:rFonts w:ascii="Arial" w:hAnsi="Arial" w:cs="Arial"/>
-          <w:b/>
-          <w:bCs/>
-          <w:color w:val="FF0000"/>
-          <w:sz w:val="18"/>
-          <w:szCs w:val="18"/>
-          <w:shd w:val="clear" w:color="auto" w:fill="F1F1F1"/>
-        </w:rPr>
-        <w:t xml:space="preserve"> </w:t>
-      </w:r>
-      <w:proofErr w:type="spellStart"/>
-      <w:r>
-        <w:rPr>
-          <w:rFonts w:ascii="Arial" w:hAnsi="Arial" w:cs="Arial"/>
-          <w:b/>
-          <w:bCs/>
-          <w:color w:val="FF0000"/>
-          <w:sz w:val="18"/>
-          <w:szCs w:val="18"/>
-          <w:shd w:val="clear" w:color="auto" w:fill="F1F1F1"/>
-        </w:rPr>
-        <w:t>beatae</w:t>
-      </w:r>
-      <w:proofErr w:type="spellEnd"/>
-      <w:r>
-        <w:rPr>
-          <w:rFonts w:ascii="Arial" w:hAnsi="Arial" w:cs="Arial"/>
-          <w:b/>
-          <w:bCs/>
-          <w:color w:val="FF0000"/>
-          <w:sz w:val="18"/>
-          <w:szCs w:val="18"/>
-          <w:shd w:val="clear" w:color="auto" w:fill="F1F1F1"/>
-        </w:rPr>
-        <w:t xml:space="preserve"> </w:t>
-      </w:r>
-      <w:proofErr w:type="spellStart"/>
-      <w:r>
-        <w:rPr>
-          <w:rFonts w:ascii="Arial" w:hAnsi="Arial" w:cs="Arial"/>
-          <w:b/>
-          <w:bCs/>
-          <w:color w:val="FF0000"/>
-          <w:sz w:val="18"/>
-          <w:szCs w:val="18"/>
-          <w:shd w:val="clear" w:color="auto" w:fill="F1F1F1"/>
-        </w:rPr>
-        <w:t>officiis</w:t>
-      </w:r>
-      <w:proofErr w:type="spellEnd"/>
-      <w:r>
-        <w:rPr>
-          <w:rFonts w:ascii="Arial" w:hAnsi="Arial" w:cs="Arial"/>
-          <w:b/>
-          <w:bCs/>
-          <w:color w:val="FF0000"/>
-          <w:sz w:val="18"/>
-          <w:szCs w:val="18"/>
-          <w:shd w:val="clear" w:color="auto" w:fill="F1F1F1"/>
-        </w:rPr>
-        <w:t xml:space="preserve"> </w:t>
-      </w:r>
-      <w:proofErr w:type="spellStart"/>
-      <w:r>
-        <w:rPr>
-          <w:rFonts w:ascii="Arial" w:hAnsi="Arial" w:cs="Arial"/>
-          <w:b/>
-          <w:bCs/>
-          <w:color w:val="FF0000"/>
-          <w:sz w:val="18"/>
-          <w:szCs w:val="18"/>
-          <w:shd w:val="clear" w:color="auto" w:fill="F1F1F1"/>
-        </w:rPr>
-        <w:t>reprehenderit</w:t>
-      </w:r>
-      <w:proofErr w:type="spellEnd"/>
-      <w:r>
-        <w:rPr>
-          <w:rFonts w:ascii="Arial" w:hAnsi="Arial" w:cs="Arial"/>
-          <w:b/>
-          <w:bCs/>
-          <w:color w:val="FF0000"/>
-          <w:sz w:val="18"/>
-          <w:szCs w:val="18"/>
-          <w:shd w:val="clear" w:color="auto" w:fill="F1F1F1"/>
-        </w:rPr>
-        <w:t xml:space="preserve"> </w:t>
-      </w:r>
-      <w:proofErr w:type="spellStart"/>
-      <w:r>
-        <w:rPr>
-          <w:rFonts w:ascii="Arial" w:hAnsi="Arial" w:cs="Arial"/>
-          <w:b/>
-          <w:bCs/>
-          <w:color w:val="FF0000"/>
-          <w:sz w:val="18"/>
-          <w:szCs w:val="18"/>
-          <w:shd w:val="clear" w:color="auto" w:fill="F1F1F1"/>
-        </w:rPr>
-        <w:t>quis</w:t>
-      </w:r>
-      <w:proofErr w:type="spellEnd"/>
-      <w:r>
-        <w:rPr>
-          <w:rFonts w:ascii="Arial" w:hAnsi="Arial" w:cs="Arial"/>
-          <w:b/>
-          <w:bCs/>
-          <w:color w:val="FF0000"/>
-          <w:sz w:val="18"/>
-          <w:szCs w:val="18"/>
-          <w:shd w:val="clear" w:color="auto" w:fill="F1F1F1"/>
-        </w:rPr>
-        <w:t xml:space="preserve"> </w:t>
-      </w:r>
-      <w:proofErr w:type="spellStart"/>
-      <w:r>
-        <w:rPr>
-          <w:rFonts w:ascii="Arial" w:hAnsi="Arial" w:cs="Arial"/>
-          <w:b/>
-          <w:bCs/>
-          <w:color w:val="FF0000"/>
-          <w:sz w:val="18"/>
-          <w:szCs w:val="18"/>
-          <w:shd w:val="clear" w:color="auto" w:fill="F1F1F1"/>
-        </w:rPr>
-        <w:t>nisi</w:t>
-      </w:r>
-      <w:proofErr w:type="spellEnd"/>
-      <w:r>
-        <w:rPr>
-          <w:rFonts w:ascii="Arial" w:hAnsi="Arial" w:cs="Arial"/>
-          <w:b/>
-          <w:bCs/>
-          <w:color w:val="FF0000"/>
-          <w:sz w:val="18"/>
-          <w:szCs w:val="18"/>
-          <w:shd w:val="clear" w:color="auto" w:fill="F1F1F1"/>
-        </w:rPr>
-        <w:t xml:space="preserve"> </w:t>
-      </w:r>
-      <w:proofErr w:type="spellStart"/>
-      <w:r>
-        <w:rPr>
-          <w:rFonts w:ascii="Arial" w:hAnsi="Arial" w:cs="Arial"/>
-          <w:b/>
-          <w:bCs/>
-          <w:color w:val="FF0000"/>
-          <w:sz w:val="18"/>
-          <w:szCs w:val="18"/>
-          <w:shd w:val="clear" w:color="auto" w:fill="F1F1F1"/>
-        </w:rPr>
-        <w:t>dignissimos</w:t>
-      </w:r>
-      <w:proofErr w:type="spellEnd"/>
-      <w:r>
-        <w:rPr>
-          <w:rFonts w:ascii="Arial" w:hAnsi="Arial" w:cs="Arial"/>
-          <w:b/>
-          <w:bCs/>
-          <w:color w:val="FF0000"/>
-          <w:sz w:val="18"/>
-          <w:szCs w:val="18"/>
-          <w:shd w:val="clear" w:color="auto" w:fill="F1F1F1"/>
-        </w:rPr>
-        <w:t xml:space="preserve"> </w:t>
-      </w:r>
-      <w:proofErr w:type="spellStart"/>
-      <w:r>
-        <w:rPr>
-          <w:rFonts w:ascii="Arial" w:hAnsi="Arial" w:cs="Arial"/>
-          <w:b/>
-          <w:bCs/>
-          <w:color w:val="FF0000"/>
-          <w:sz w:val="18"/>
-          <w:szCs w:val="18"/>
-          <w:shd w:val="clear" w:color="auto" w:fill="F1F1F1"/>
-        </w:rPr>
-        <w:t>numquam</w:t>
-      </w:r>
-      <w:proofErr w:type="spellEnd"/>
-      <w:r>
-        <w:rPr>
-          <w:rFonts w:ascii="Arial" w:hAnsi="Arial" w:cs="Arial"/>
-          <w:b/>
-          <w:bCs/>
-          <w:color w:val="FF0000"/>
-          <w:sz w:val="18"/>
-          <w:szCs w:val="18"/>
-          <w:shd w:val="clear" w:color="auto" w:fill="F1F1F1"/>
-        </w:rPr>
-        <w:t xml:space="preserve"> </w:t>
-      </w:r>
-      <w:proofErr w:type="spellStart"/>
-      <w:r>
-        <w:rPr>
-          <w:rFonts w:ascii="Arial" w:hAnsi="Arial" w:cs="Arial"/>
-          <w:b/>
-          <w:bCs/>
-          <w:color w:val="FF0000"/>
-          <w:sz w:val="18"/>
-          <w:szCs w:val="18"/>
-          <w:shd w:val="clear" w:color="auto" w:fill="F1F1F1"/>
-        </w:rPr>
-        <w:t>velit</w:t>
-      </w:r>
-      <w:proofErr w:type="spellEnd"/>
-      <w:r>
-        <w:rPr>
-          <w:rFonts w:ascii="Arial" w:hAnsi="Arial" w:cs="Arial"/>
-          <w:b/>
-          <w:bCs/>
-          <w:color w:val="FF0000"/>
-          <w:sz w:val="18"/>
-          <w:szCs w:val="18"/>
-          <w:shd w:val="clear" w:color="auto" w:fill="F1F1F1"/>
-        </w:rPr>
-        <w:t xml:space="preserve">. </w:t>
-      </w:r>
-      <w:proofErr w:type="spellStart"/>
+        <w:t xml:space="preserve">Lorem ipsum dolor sit amet consectetur adipisicing elit. Possimus perspiciatis harum beatae officiis reprehenderit quis nisi dignissimos numquam velit. </w:t>
+      </w:r>
       <w:r>
         <w:rPr>
           <w:rFonts w:ascii="Arial" w:hAnsi="Arial" w:cs="Arial"/>
@@ -587,245 +156,7 @@
           <w:shd w:val="clear" w:color="auto" w:fill="F1F1F1"/>
           <w:lang w:val="en-US"/>
         </w:rPr>
-        <w:t>Veniam</w:t>
-      </w:r>
-      <w:proofErr w:type="spellEnd"/>
-      <w:r>
-        <w:rPr>
-          <w:rFonts w:ascii="Arial" w:hAnsi="Arial" w:cs="Arial"/>
-          <w:b/>
-          <w:bCs/>
-          <w:color w:val="FF0000"/>
-          <w:sz w:val="18"/>
-          <w:szCs w:val="18"/>
-          <w:shd w:val="clear" w:color="auto" w:fill="F1F1F1"/>
-          <w:lang w:val="en-US"/>
-        </w:rPr>
-        <w:t xml:space="preserve"> </w:t>
-      </w:r>
-      <w:proofErr w:type="spellStart"/>
-      <w:r>
-        <w:rPr>
-          <w:rFonts w:ascii="Arial" w:hAnsi="Arial" w:cs="Arial"/>
-          <w:b/>
-          <w:bCs/>
-          <w:color w:val="FF0000"/>
-          <w:sz w:val="18"/>
-          <w:szCs w:val="18"/>
-          <w:shd w:val="clear" w:color="auto" w:fill="F1F1F1"/>
-          <w:lang w:val="en-US"/>
-        </w:rPr>
-        <w:t>ut</w:t>
-      </w:r>
-      <w:proofErr w:type="spellEnd"/>
-      <w:r>
-        <w:rPr>
-          <w:rFonts w:ascii="Arial" w:hAnsi="Arial" w:cs="Arial"/>
-          <w:b/>
-          <w:bCs/>
-          <w:color w:val="FF0000"/>
-          <w:sz w:val="18"/>
-          <w:szCs w:val="18"/>
-          <w:shd w:val="clear" w:color="auto" w:fill="F1F1F1"/>
-          <w:lang w:val="en-US"/>
-        </w:rPr>
-        <w:t xml:space="preserve"> culpa </w:t>
-      </w:r>
-      <w:proofErr w:type="spellStart"/>
-      <w:r>
-        <w:rPr>
-          <w:rFonts w:ascii="Arial" w:hAnsi="Arial" w:cs="Arial"/>
-          <w:b/>
-          <w:bCs/>
-          <w:color w:val="FF0000"/>
-          <w:sz w:val="18"/>
-          <w:szCs w:val="18"/>
-          <w:shd w:val="clear" w:color="auto" w:fill="F1F1F1"/>
-          <w:lang w:val="en-US"/>
-        </w:rPr>
-        <w:t>numquam</w:t>
-      </w:r>
-      <w:proofErr w:type="spellEnd"/>
-      <w:r>
-        <w:rPr>
-          <w:rFonts w:ascii="Arial" w:hAnsi="Arial" w:cs="Arial"/>
-          <w:b/>
-          <w:bCs/>
-          <w:color w:val="FF0000"/>
-          <w:sz w:val="18"/>
-          <w:szCs w:val="18"/>
-          <w:shd w:val="clear" w:color="auto" w:fill="F1F1F1"/>
-          <w:lang w:val="en-US"/>
-        </w:rPr>
-        <w:t xml:space="preserve"> </w:t>
-      </w:r>
-      <w:proofErr w:type="spellStart"/>
-      <w:r>
-        <w:rPr>
-          <w:rFonts w:ascii="Arial" w:hAnsi="Arial" w:cs="Arial"/>
-          <w:b/>
-          <w:bCs/>
-          <w:color w:val="FF0000"/>
-          <w:sz w:val="18"/>
-          <w:szCs w:val="18"/>
-          <w:shd w:val="clear" w:color="auto" w:fill="F1F1F1"/>
-          <w:lang w:val="en-US"/>
-        </w:rPr>
-        <w:t>ipsa</w:t>
-      </w:r>
-      <w:proofErr w:type="spellEnd"/>
-      <w:r>
-        <w:rPr>
-          <w:rFonts w:ascii="Arial" w:hAnsi="Arial" w:cs="Arial"/>
-          <w:b/>
-          <w:bCs/>
-          <w:color w:val="FF0000"/>
-          <w:sz w:val="18"/>
-          <w:szCs w:val="18"/>
-          <w:shd w:val="clear" w:color="auto" w:fill="F1F1F1"/>
-          <w:lang w:val="en-US"/>
-        </w:rPr>
-        <w:t xml:space="preserve">! </w:t>
-      </w:r>
-      <w:proofErr w:type="spellStart"/>
-      <w:r>
-        <w:rPr>
-          <w:rFonts w:ascii="Arial" w:hAnsi="Arial" w:cs="Arial"/>
-          <w:b/>
-          <w:bCs/>
-          <w:color w:val="FF0000"/>
-          <w:sz w:val="18"/>
-          <w:szCs w:val="18"/>
-          <w:shd w:val="clear" w:color="auto" w:fill="F1F1F1"/>
-          <w:lang w:val="en-US"/>
-        </w:rPr>
-        <w:t>Cupiditate</w:t>
-      </w:r>
-      <w:proofErr w:type="spellEnd"/>
-      <w:r>
-        <w:rPr>
-          <w:rFonts w:ascii="Arial" w:hAnsi="Arial" w:cs="Arial"/>
-          <w:b/>
-          <w:bCs/>
-          <w:color w:val="FF0000"/>
-          <w:sz w:val="18"/>
-          <w:szCs w:val="18"/>
-          <w:shd w:val="clear" w:color="auto" w:fill="F1F1F1"/>
-          <w:lang w:val="en-US"/>
-        </w:rPr>
-        <w:t xml:space="preserve"> rerum </w:t>
-      </w:r>
-      <w:proofErr w:type="spellStart"/>
-      <w:r>
-        <w:rPr>
-          <w:rFonts w:ascii="Arial" w:hAnsi="Arial" w:cs="Arial"/>
-          <w:b/>
-          <w:bCs/>
-          <w:color w:val="FF0000"/>
-          <w:sz w:val="18"/>
-          <w:szCs w:val="18"/>
-          <w:shd w:val="clear" w:color="auto" w:fill="F1F1F1"/>
-          <w:lang w:val="en-US"/>
-        </w:rPr>
-        <w:t>distinctio</w:t>
-      </w:r>
-      <w:proofErr w:type="spellEnd"/>
-      <w:r>
-        <w:rPr>
-          <w:rFonts w:ascii="Arial" w:hAnsi="Arial" w:cs="Arial"/>
-          <w:b/>
-          <w:bCs/>
-          <w:color w:val="FF0000"/>
-          <w:sz w:val="18"/>
-          <w:szCs w:val="18"/>
-          <w:shd w:val="clear" w:color="auto" w:fill="F1F1F1"/>
-          <w:lang w:val="en-US"/>
-        </w:rPr>
-        <w:t xml:space="preserve"> </w:t>
-      </w:r>
-      <w:proofErr w:type="spellStart"/>
-      <w:r>
-        <w:rPr>
-          <w:rFonts w:ascii="Arial" w:hAnsi="Arial" w:cs="Arial"/>
-          <w:b/>
-          <w:bCs/>
-          <w:color w:val="FF0000"/>
-          <w:sz w:val="18"/>
-          <w:szCs w:val="18"/>
-          <w:shd w:val="clear" w:color="auto" w:fill="F1F1F1"/>
-          <w:lang w:val="en-US"/>
-        </w:rPr>
-        <w:t>mollitia</w:t>
-      </w:r>
-      <w:proofErr w:type="spellEnd"/>
-      <w:r>
-        <w:rPr>
-          <w:rFonts w:ascii="Arial" w:hAnsi="Arial" w:cs="Arial"/>
-          <w:b/>
-          <w:bCs/>
-          <w:color w:val="FF0000"/>
-          <w:sz w:val="18"/>
-          <w:szCs w:val="18"/>
-          <w:shd w:val="clear" w:color="auto" w:fill="F1F1F1"/>
-          <w:lang w:val="en-US"/>
-        </w:rPr>
-        <w:t xml:space="preserve"> </w:t>
-      </w:r>
-      <w:proofErr w:type="spellStart"/>
-      <w:r>
-        <w:rPr>
-          <w:rFonts w:ascii="Arial" w:hAnsi="Arial" w:cs="Arial"/>
-          <w:b/>
-          <w:bCs/>
-          <w:color w:val="FF0000"/>
-          <w:sz w:val="18"/>
-          <w:szCs w:val="18"/>
-          <w:shd w:val="clear" w:color="auto" w:fill="F1F1F1"/>
-          <w:lang w:val="en-US"/>
-        </w:rPr>
-        <w:t>eveniet</w:t>
-      </w:r>
-      <w:proofErr w:type="spellEnd"/>
-      <w:r>
-        <w:rPr>
-          <w:rFonts w:ascii="Arial" w:hAnsi="Arial" w:cs="Arial"/>
-          <w:b/>
-          <w:bCs/>
-          <w:color w:val="FF0000"/>
-          <w:sz w:val="18"/>
-          <w:szCs w:val="18"/>
-          <w:shd w:val="clear" w:color="auto" w:fill="F1F1F1"/>
-          <w:lang w:val="en-US"/>
-        </w:rPr>
-        <w:t xml:space="preserve"> </w:t>
-      </w:r>
-      <w:proofErr w:type="spellStart"/>
-      <w:r>
-        <w:rPr>
-          <w:rFonts w:ascii="Arial" w:hAnsi="Arial" w:cs="Arial"/>
-          <w:b/>
-          <w:bCs/>
-          <w:color w:val="FF0000"/>
-          <w:sz w:val="18"/>
-          <w:szCs w:val="18"/>
-          <w:shd w:val="clear" w:color="auto" w:fill="F1F1F1"/>
-          <w:lang w:val="en-US"/>
-        </w:rPr>
-        <w:t>architecto</w:t>
-      </w:r>
-      <w:proofErr w:type="spellEnd"/>
-      <w:r>
-        <w:rPr>
-          <w:rFonts w:ascii="Arial" w:hAnsi="Arial" w:cs="Arial"/>
-          <w:b/>
-          <w:bCs/>
-          <w:color w:val="FF0000"/>
-          <w:sz w:val="18"/>
-          <w:szCs w:val="18"/>
-          <w:shd w:val="clear" w:color="auto" w:fill="F1F1F1"/>
-          <w:lang w:val="en-US"/>
-        </w:rPr>
-        <w:t>?</w:t>
+        <w:t>Veniam ut culpa numquam ipsa! Cupiditate rerum distinctio mollitia eveniet architecto?</w:t>
       </w:r>
     </w:p>
     <w:p>
@@ -869,7 +200,7 @@
         <w:rPr>
           <w:b/>
         </w:rPr>
-        <w:t>„ Zmiany, zmiany, zmiany”</w:t>
+        <w:t>„Zmiany, zmiany, zmiany”</w:t>
       </w:r>
     </w:p>
     <w:p/>
@@ -1095,16 +426,43 @@
       </w:r>
     </w:p>
     <w:p>
-      <w:r>
+      <w:pPr>
+        <w:rPr>
+          <w:b/>
+          <w:bCs/>
+          <w:color w:val="FF0000"/>
+        </w:rPr>
+      </w:pPr>
+      <w:r>
+        <w:rPr>
+          <w:b/>
+          <w:bCs/>
+          <w:color w:val="FF0000"/>
+        </w:rPr>
         <w:t xml:space="preserve">Tabelka w Excelu </w:t>
       </w:r>
       <w:r>
+        <w:rPr>
+          <w:b/>
+          <w:bCs/>
+          <w:color w:val="FF0000"/>
+        </w:rPr>
         <w:t>–</w:t>
       </w:r>
       <w:r>
+        <w:rPr>
+          <w:b/>
+          <w:bCs/>
+          <w:color w:val="FF0000"/>
+        </w:rPr>
         <w:t xml:space="preserve"> załączona</w:t>
       </w:r>
       <w:r>
+        <w:rPr>
+          <w:b/>
+          <w:bCs/>
+          <w:color w:val="FF0000"/>
+        </w:rPr>
         <w:t xml:space="preserve"> – bez ukrytej kolumny F gdzie są wartości.</w:t>
       </w:r>
     </w:p>
@@ -1117,11 +475,13 @@
       <w:pPr>
         <w:rPr>
           <w:b/>
-        </w:rPr>
-      </w:pPr>
-      <w:r>
-        <w:rPr>
-          <w:b/>
+          <w:color w:val="FF0000"/>
+        </w:rPr>
+      </w:pPr>
+      <w:r>
+        <w:rPr>
+          <w:b/>
+          <w:color w:val="FF0000"/>
         </w:rPr>
         <w:t>Łączna wartość zrealizowanych zleceń przekroczyła 150 mln zł</w:t>
       </w:r>
@@ -1788,7 +1148,7 @@
     <w:lsdException w:name="Table Web 2" w:semiHidden="1" w:unhideWhenUsed="1"/>
     <w:lsdException w:name="Table Web 3" w:semiHidden="1" w:unhideWhenUsed="1"/>
     <w:lsdException w:name="Balloon Text" w:semiHidden="1" w:unhideWhenUsed="1"/>
-    <w:lsdException w:name="Table Grid" w:semiHidden="1" w:uiPriority="59" w:unhideWhenUsed="1"/>
+    <w:lsdException w:name="Table Grid" w:uiPriority="59"/>
     <w:lsdException w:name="Table Theme" w:semiHidden="1" w:unhideWhenUsed="1"/>
     <w:lsdException w:name="Placeholder Text" w:semiHidden="1"/>
     <w:lsdException w:name="No Spacing" w:uiPriority="1" w:qFormat="1"/>

</xml_diff>